<commit_message>
Updated Source Code as on 21st Oct 2021 from ADI-Bitbucket
</commit_message>
<xml_diff>
--- a/adi_study_watch/nrf5_sdk_15.2.0/adi_study_watch/doc/ADI_VSM_Watch_IV_Firmware.docx
+++ b/adi_study_watch/nrf5_sdk_15.2.0/adi_study_watch/doc/ADI_VSM_Watch_IV_Firmware.docx
@@ -957,6 +957,100 @@
           </w:p>
         </w:tc>
       </w:tr>
+      <w:tr>
+        <w:trPr>
+          <w:trHeight w:val="359"/>
+        </w:trPr>
+        <w:tc>
+          <w:tcPr>
+            <w:tcW w:w="1640" w:type="dxa"/>
+          </w:tcPr>
+          <w:p>
+            <w:pPr>
+              <w:pStyle w:val="Body0"/>
+              <w:spacing w:after="0"/>
+              <w:ind w:left="0"/>
+              <w:jc w:val="center"/>
+              <w:rPr>
+                <w:szCs w:val="22"/>
+              </w:rPr>
+            </w:pPr>
+            <w:r>
+              <w:rPr>
+                <w:szCs w:val="22"/>
+              </w:rPr>
+              <w:t>0.</w:t>
+            </w:r>
+            <w:r>
+              <w:rPr>
+                <w:szCs w:val="22"/>
+              </w:rPr>
+              <w:t>9</w:t>
+            </w:r>
+          </w:p>
+        </w:tc>
+        <w:tc>
+          <w:tcPr>
+            <w:tcW w:w="3394" w:type="dxa"/>
+          </w:tcPr>
+          <w:p>
+            <w:pPr>
+              <w:pStyle w:val="Body0"/>
+              <w:spacing w:after="0"/>
+              <w:ind w:left="0"/>
+              <w:jc w:val="center"/>
+              <w:rPr>
+                <w:szCs w:val="22"/>
+              </w:rPr>
+            </w:pPr>
+            <w:r>
+              <w:rPr>
+                <w:szCs w:val="22"/>
+              </w:rPr>
+              <w:t>24</w:t>
+            </w:r>
+            <w:r>
+              <w:rPr>
+                <w:szCs w:val="22"/>
+              </w:rPr>
+              <w:t>-</w:t>
+            </w:r>
+            <w:r>
+              <w:rPr>
+                <w:szCs w:val="22"/>
+              </w:rPr>
+              <w:t>Sept</w:t>
+            </w:r>
+            <w:r>
+              <w:rPr>
+                <w:szCs w:val="22"/>
+              </w:rPr>
+              <w:t>-2021</w:t>
+            </w:r>
+          </w:p>
+        </w:tc>
+        <w:tc>
+          <w:tcPr>
+            <w:tcW w:w="4580" w:type="dxa"/>
+          </w:tcPr>
+          <w:p>
+            <w:pPr>
+              <w:pStyle w:val="Body0"/>
+              <w:spacing w:after="0"/>
+              <w:ind w:left="0"/>
+              <w:rPr>
+                <w:szCs w:val="22"/>
+              </w:rPr>
+            </w:pPr>
+            <w:r>
+              <w:rPr>
+                <w:szCs w:val="22"/>
+              </w:rPr>
+              <w:t>Updated AGC App stream logging field</w:t>
+            </w:r>
+          </w:p>
+        </w:tc>
+      </w:tr>
     </w:tbl>
     <w:p>
       <w:pPr>
@@ -1009,15 +1103,7 @@
         <w:t>1</w:t>
       </w:r>
       <w:r>
-        <w:t xml:space="preserve"> Analog Devices, Inc.  All Rights Reserved.  This software is proprietary and confidential to Analog Devices, </w:t>
-      </w:r>
-      <w:proofErr w:type="gramStart"/>
-      <w:r>
-        <w:t>Inc.</w:t>
-      </w:r>
-      <w:proofErr w:type="gramEnd"/>
-      <w:r>
-        <w:t xml:space="preserve"> and its licensors.  This document may not be reproduced in any form without prior, express written consent from Analog Devices, Inc.</w:t>
+        <w:t xml:space="preserve"> Analog Devices, Inc.  All Rights Reserved.  This software is proprietary and confidential to Analog Devices, Inc. and its licensors.  This document may not be reproduced in any form without prior, express written consent from Analog Devices, Inc.</w:t>
       </w:r>
     </w:p>
     <w:p>
@@ -6083,7 +6169,6 @@
               </w:rPr>
             </w:pPr>
             <w:hyperlink r:id="rId11" w:history="1">
-              <w:proofErr w:type="spellStart"/>
               <w:r>
                 <w:rPr>
                   <w:rStyle w:val="Hyperlink"/>
@@ -6091,7 +6176,6 @@
                 </w:rPr>
                 <w:t>NordicNUS</w:t>
               </w:r>
-              <w:proofErr w:type="spellEnd"/>
             </w:hyperlink>
           </w:p>
         </w:tc>
@@ -6365,14 +6449,12 @@
             <w:pPr>
               <w:pStyle w:val="BodyText"/>
             </w:pPr>
-            <w:proofErr w:type="spellStart"/>
             <w:r>
               <w:t>ElectroCardio</w:t>
             </w:r>
             <w:r>
               <w:t>Gram</w:t>
             </w:r>
-            <w:proofErr w:type="spellEnd"/>
           </w:p>
         </w:tc>
       </w:tr>
@@ -6620,15 +6702,7 @@
               <w:pStyle w:val="BodyText"/>
             </w:pPr>
             <w:r>
-              <w:t xml:space="preserve">Over </w:t>
-            </w:r>
-            <w:proofErr w:type="gramStart"/>
-            <w:r>
-              <w:t>The</w:t>
-            </w:r>
-            <w:proofErr w:type="gramEnd"/>
-            <w:r>
-              <w:t xml:space="preserve"> Air</w:t>
+              <w:t>Over The Air</w:t>
             </w:r>
           </w:p>
         </w:tc>
@@ -6766,11 +6840,9 @@
             <w:r>
               <w:t xml:space="preserve"> </w:t>
             </w:r>
-            <w:proofErr w:type="spellStart"/>
             <w:r>
               <w:t>Wavetool</w:t>
             </w:r>
-            <w:proofErr w:type="spellEnd"/>
           </w:p>
         </w:tc>
       </w:tr>
@@ -7003,7 +7075,6 @@
         </w:rPr>
         <w:t xml:space="preserve">and </w:t>
       </w:r>
-      <w:proofErr w:type="spellStart"/>
       <w:r>
         <w:rPr>
           <w:rFonts w:ascii="Arial" w:eastAsia="Times New Roman" w:hAnsi="Arial" w:cs="Arial"/>
@@ -7012,9 +7083,8 @@
           <w:szCs w:val="21"/>
           <w:lang w:eastAsia="en-US" w:bidi="ar-SA"/>
         </w:rPr>
-        <w:t>FreeRTOS</w:t>
-      </w:r>
-      <w:proofErr w:type="spellEnd"/>
+        <w:t>FreeRTOS V10.0.0 source code is being used</w:t>
+      </w:r>
       <w:r>
         <w:rPr>
           <w:rFonts w:ascii="Arial" w:eastAsia="Times New Roman" w:hAnsi="Arial" w:cs="Arial"/>
@@ -7023,9 +7093,14 @@
           <w:szCs w:val="21"/>
           <w:lang w:eastAsia="en-US" w:bidi="ar-SA"/>
         </w:rPr>
-        <w:t xml:space="preserve"> V10.0.0 source code is being used</w:t>
-      </w:r>
-      <w:r>
+        <w:t xml:space="preserve"> for the firmware development.</w:t>
+      </w:r>
+    </w:p>
+    <w:p>
+      <w:pPr>
+        <w:shd w:val="clear" w:color="auto" w:fill="FFFFFF"/>
+        <w:spacing w:before="150" w:after="0" w:line="240" w:lineRule="auto"/>
+        <w:jc w:val="both"/>
         <w:rPr>
           <w:rFonts w:ascii="Arial" w:eastAsia="Times New Roman" w:hAnsi="Arial" w:cs="Arial"/>
           <w:color w:val="333333"/>
@@ -7033,14 +7108,8 @@
           <w:szCs w:val="21"/>
           <w:lang w:eastAsia="en-US" w:bidi="ar-SA"/>
         </w:rPr>
-        <w:t xml:space="preserve"> for the firmware development.</w:t>
-      </w:r>
-    </w:p>
-    <w:p>
-      <w:pPr>
-        <w:shd w:val="clear" w:color="auto" w:fill="FFFFFF"/>
-        <w:spacing w:before="150" w:after="0" w:line="240" w:lineRule="auto"/>
-        <w:jc w:val="both"/>
+      </w:pPr>
+      <w:r>
         <w:rPr>
           <w:rFonts w:ascii="Arial" w:eastAsia="Times New Roman" w:hAnsi="Arial" w:cs="Arial"/>
           <w:color w:val="333333"/>
@@ -7048,7 +7117,8 @@
           <w:szCs w:val="21"/>
           <w:lang w:eastAsia="en-US" w:bidi="ar-SA"/>
         </w:rPr>
-      </w:pPr>
+        <w:t>"SEGGER Embedded Studio for ARM Release 4.12 Build 2018112601.37855 Windows x64"</w:t>
+      </w:r>
       <w:r>
         <w:rPr>
           <w:rFonts w:ascii="Arial" w:eastAsia="Times New Roman" w:hAnsi="Arial" w:cs="Arial"/>
@@ -7057,9 +7127,15 @@
           <w:szCs w:val="21"/>
           <w:lang w:eastAsia="en-US" w:bidi="ar-SA"/>
         </w:rPr>
-        <w:t>"SEGGER Embedded Studio for ARM Release 4.12 Build 2018112601.37855 Windows x64"</w:t>
-      </w:r>
-      <w:r>
+        <w:t xml:space="preserve"> is used for developing the Watch application binary.</w:t>
+      </w:r>
+    </w:p>
+    <w:p>
+      <w:pPr>
+        <w:shd w:val="clear" w:color="auto" w:fill="FFFFFF"/>
+        <w:spacing w:after="0" w:line="240" w:lineRule="auto"/>
+        <w:ind w:left="720" w:hanging="720"/>
+        <w:jc w:val="both"/>
         <w:rPr>
           <w:rFonts w:ascii="Arial" w:eastAsia="Times New Roman" w:hAnsi="Arial" w:cs="Arial"/>
           <w:color w:val="333333"/>
@@ -7067,8 +7143,7 @@
           <w:szCs w:val="21"/>
           <w:lang w:eastAsia="en-US" w:bidi="ar-SA"/>
         </w:rPr>
-        <w:t xml:space="preserve"> is used for developing the Watch application binary.</w:t>
-      </w:r>
+      </w:pPr>
     </w:p>
     <w:p>
       <w:pPr>
@@ -7084,13 +7159,7 @@
           <w:lang w:eastAsia="en-US" w:bidi="ar-SA"/>
         </w:rPr>
       </w:pPr>
-    </w:p>
-    <w:p>
-      <w:pPr>
-        <w:shd w:val="clear" w:color="auto" w:fill="FFFFFF"/>
-        <w:spacing w:after="0" w:line="240" w:lineRule="auto"/>
-        <w:ind w:left="720" w:hanging="720"/>
-        <w:jc w:val="both"/>
+      <w:r>
         <w:rPr>
           <w:rFonts w:ascii="Arial" w:eastAsia="Times New Roman" w:hAnsi="Arial" w:cs="Arial"/>
           <w:color w:val="333333"/>
@@ -7098,7 +7167,8 @@
           <w:szCs w:val="21"/>
           <w:lang w:eastAsia="en-US" w:bidi="ar-SA"/>
         </w:rPr>
-      </w:pPr>
+        <w:t>For developer testing of the commands provided to the tools from the Watch, a</w:t>
+      </w:r>
       <w:r>
         <w:rPr>
           <w:rFonts w:ascii="Arial" w:eastAsia="Times New Roman" w:hAnsi="Arial" w:cs="Arial"/>
@@ -7107,7 +7177,7 @@
           <w:szCs w:val="21"/>
           <w:lang w:eastAsia="en-US" w:bidi="ar-SA"/>
         </w:rPr>
-        <w:t>For developer testing of the commands provided to the tools from the Watch, a</w:t>
+        <w:t xml:space="preserve"> command line interface</w:t>
       </w:r>
       <w:r>
         <w:rPr>
@@ -7117,8 +7187,23 @@
           <w:szCs w:val="21"/>
           <w:lang w:eastAsia="en-US" w:bidi="ar-SA"/>
         </w:rPr>
-        <w:t xml:space="preserve"> command line interface</w:t>
-      </w:r>
+        <w:t xml:space="preserve"> </w:t>
+      </w:r>
+    </w:p>
+    <w:p>
+      <w:pPr>
+        <w:shd w:val="clear" w:color="auto" w:fill="FFFFFF"/>
+        <w:spacing w:after="0" w:line="240" w:lineRule="auto"/>
+        <w:ind w:left="720" w:hanging="720"/>
+        <w:jc w:val="both"/>
+        <w:rPr>
+          <w:rFonts w:ascii="Arial" w:hAnsi="Arial" w:cs="Arial"/>
+          <w:color w:val="333333"/>
+          <w:sz w:val="21"/>
+          <w:szCs w:val="21"/>
+          <w:shd w:val="clear" w:color="auto" w:fill="FFFFFF"/>
+        </w:rPr>
+      </w:pPr>
       <w:r>
         <w:rPr>
           <w:rFonts w:ascii="Arial" w:eastAsia="Times New Roman" w:hAnsi="Arial" w:cs="Arial"/>
@@ -7127,15 +7212,9 @@
           <w:szCs w:val="21"/>
           <w:lang w:eastAsia="en-US" w:bidi="ar-SA"/>
         </w:rPr>
-        <w:t xml:space="preserve"> </w:t>
-      </w:r>
-    </w:p>
-    <w:p>
-      <w:pPr>
-        <w:shd w:val="clear" w:color="auto" w:fill="FFFFFF"/>
-        <w:spacing w:after="0" w:line="240" w:lineRule="auto"/>
-        <w:ind w:left="720" w:hanging="720"/>
-        <w:jc w:val="both"/>
+        <w:t>using Python 2.7 version is used.</w:t>
+      </w:r>
+      <w:r>
         <w:rPr>
           <w:rFonts w:ascii="Arial" w:hAnsi="Arial" w:cs="Arial"/>
           <w:color w:val="333333"/>
@@ -7143,8 +7222,65 @@
           <w:szCs w:val="21"/>
           <w:shd w:val="clear" w:color="auto" w:fill="FFFFFF"/>
         </w:rPr>
-      </w:pPr>
-      <w:r>
+        <w:t xml:space="preserve"> (</w:t>
+      </w:r>
+      <w:r>
+        <w:rPr>
+          <w:rFonts w:ascii="Arial" w:hAnsi="Arial" w:cs="Arial"/>
+          <w:color w:val="333333"/>
+          <w:sz w:val="21"/>
+          <w:szCs w:val="21"/>
+          <w:shd w:val="clear" w:color="auto" w:fill="FFFFFF"/>
+        </w:rPr>
+        <w:t>the 32</w:t>
+      </w:r>
+      <w:r>
+        <w:rPr>
+          <w:rFonts w:ascii="Arial" w:hAnsi="Arial" w:cs="Arial"/>
+          <w:color w:val="333333"/>
+          <w:sz w:val="21"/>
+          <w:szCs w:val="21"/>
+          <w:shd w:val="clear" w:color="auto" w:fill="FFFFFF"/>
+        </w:rPr>
+        <w:t>-</w:t>
+      </w:r>
+      <w:r>
+        <w:rPr>
+          <w:rFonts w:ascii="Arial" w:hAnsi="Arial" w:cs="Arial"/>
+          <w:color w:val="333333"/>
+          <w:sz w:val="21"/>
+          <w:szCs w:val="21"/>
+          <w:shd w:val="clear" w:color="auto" w:fill="FFFFFF"/>
+        </w:rPr>
+        <w:t>bit is tested, 64</w:t>
+      </w:r>
+      <w:r>
+        <w:rPr>
+          <w:rFonts w:ascii="Arial" w:hAnsi="Arial" w:cs="Arial"/>
+          <w:color w:val="333333"/>
+          <w:sz w:val="21"/>
+          <w:szCs w:val="21"/>
+          <w:shd w:val="clear" w:color="auto" w:fill="FFFFFF"/>
+        </w:rPr>
+        <w:t>-</w:t>
+      </w:r>
+      <w:r>
+        <w:rPr>
+          <w:rFonts w:ascii="Arial" w:hAnsi="Arial" w:cs="Arial"/>
+          <w:color w:val="333333"/>
+          <w:sz w:val="21"/>
+          <w:szCs w:val="21"/>
+          <w:shd w:val="clear" w:color="auto" w:fill="FFFFFF"/>
+        </w:rPr>
+        <w:t xml:space="preserve">bit version might have some dependency </w:t>
+      </w:r>
+    </w:p>
+    <w:p>
+      <w:pPr>
+        <w:shd w:val="clear" w:color="auto" w:fill="FFFFFF"/>
+        <w:spacing w:after="0" w:line="240" w:lineRule="auto"/>
+        <w:ind w:left="720" w:hanging="720"/>
+        <w:jc w:val="both"/>
         <w:rPr>
           <w:rFonts w:ascii="Arial" w:eastAsia="Times New Roman" w:hAnsi="Arial" w:cs="Arial"/>
           <w:color w:val="333333"/>
@@ -7152,8 +7288,7 @@
           <w:szCs w:val="21"/>
           <w:lang w:eastAsia="en-US" w:bidi="ar-SA"/>
         </w:rPr>
-        <w:t>using Python 2.7 version is used.</w:t>
-      </w:r>
+      </w:pPr>
       <w:r>
         <w:rPr>
           <w:rFonts w:ascii="Arial" w:hAnsi="Arial" w:cs="Arial"/>
@@ -7162,7 +7297,7 @@
           <w:szCs w:val="21"/>
           <w:shd w:val="clear" w:color="auto" w:fill="FFFFFF"/>
         </w:rPr>
-        <w:t xml:space="preserve"> (</w:t>
+        <w:t xml:space="preserve">problems so it is highly recommended to use </w:t>
       </w:r>
       <w:r>
         <w:rPr>
@@ -7172,7 +7307,7 @@
           <w:szCs w:val="21"/>
           <w:shd w:val="clear" w:color="auto" w:fill="FFFFFF"/>
         </w:rPr>
-        <w:t>the 32</w:t>
+        <w:t>32-bit</w:t>
       </w:r>
       <w:r>
         <w:rPr>
@@ -7182,7 +7317,7 @@
           <w:szCs w:val="21"/>
           <w:shd w:val="clear" w:color="auto" w:fill="FFFFFF"/>
         </w:rPr>
-        <w:t>-</w:t>
+        <w:t xml:space="preserve"> version</w:t>
       </w:r>
       <w:r>
         <w:rPr>
@@ -7192,34 +7327,13 @@
           <w:szCs w:val="21"/>
           <w:shd w:val="clear" w:color="auto" w:fill="FFFFFF"/>
         </w:rPr>
-        <w:t>bit is tested, 64</w:t>
-      </w:r>
-      <w:r>
-        <w:rPr>
-          <w:rFonts w:ascii="Arial" w:hAnsi="Arial" w:cs="Arial"/>
-          <w:color w:val="333333"/>
-          <w:sz w:val="21"/>
-          <w:szCs w:val="21"/>
-          <w:shd w:val="clear" w:color="auto" w:fill="FFFFFF"/>
-        </w:rPr>
-        <w:t>-</w:t>
-      </w:r>
-      <w:r>
-        <w:rPr>
-          <w:rFonts w:ascii="Arial" w:hAnsi="Arial" w:cs="Arial"/>
-          <w:color w:val="333333"/>
-          <w:sz w:val="21"/>
-          <w:szCs w:val="21"/>
-          <w:shd w:val="clear" w:color="auto" w:fill="FFFFFF"/>
-        </w:rPr>
-        <w:t xml:space="preserve">bit version might have some dependency </w:t>
+        <w:t>)</w:t>
       </w:r>
     </w:p>
     <w:p>
       <w:pPr>
         <w:shd w:val="clear" w:color="auto" w:fill="FFFFFF"/>
-        <w:spacing w:after="0" w:line="240" w:lineRule="auto"/>
-        <w:ind w:left="720" w:hanging="720"/>
+        <w:spacing w:before="150" w:after="0" w:line="240" w:lineRule="auto"/>
         <w:jc w:val="both"/>
         <w:rPr>
           <w:rFonts w:ascii="Arial" w:eastAsia="Times New Roman" w:hAnsi="Arial" w:cs="Arial"/>
@@ -7231,58 +7345,14 @@
       </w:pPr>
       <w:r>
         <w:rPr>
-          <w:rFonts w:ascii="Arial" w:hAnsi="Arial" w:cs="Arial"/>
-          <w:color w:val="333333"/>
-          <w:sz w:val="21"/>
-          <w:szCs w:val="21"/>
-          <w:shd w:val="clear" w:color="auto" w:fill="FFFFFF"/>
-        </w:rPr>
-        <w:t xml:space="preserve">problems so it is highly recommended to use </w:t>
-      </w:r>
-      <w:r>
-        <w:rPr>
-          <w:rFonts w:ascii="Arial" w:hAnsi="Arial" w:cs="Arial"/>
-          <w:color w:val="333333"/>
-          <w:sz w:val="21"/>
-          <w:szCs w:val="21"/>
-          <w:shd w:val="clear" w:color="auto" w:fill="FFFFFF"/>
-        </w:rPr>
-        <w:t>32-bit</w:t>
-      </w:r>
-      <w:r>
-        <w:rPr>
-          <w:rFonts w:ascii="Arial" w:hAnsi="Arial" w:cs="Arial"/>
-          <w:color w:val="333333"/>
-          <w:sz w:val="21"/>
-          <w:szCs w:val="21"/>
-          <w:shd w:val="clear" w:color="auto" w:fill="FFFFFF"/>
-        </w:rPr>
-        <w:t xml:space="preserve"> version</w:t>
-      </w:r>
-      <w:r>
-        <w:rPr>
-          <w:rFonts w:ascii="Arial" w:hAnsi="Arial" w:cs="Arial"/>
-          <w:color w:val="333333"/>
-          <w:sz w:val="21"/>
-          <w:szCs w:val="21"/>
-          <w:shd w:val="clear" w:color="auto" w:fill="FFFFFF"/>
-        </w:rPr>
-        <w:t>)</w:t>
-      </w:r>
-    </w:p>
-    <w:p>
-      <w:pPr>
-        <w:shd w:val="clear" w:color="auto" w:fill="FFFFFF"/>
-        <w:spacing w:before="150" w:after="0" w:line="240" w:lineRule="auto"/>
-        <w:jc w:val="both"/>
-        <w:rPr>
           <w:rFonts w:ascii="Arial" w:eastAsia="Times New Roman" w:hAnsi="Arial" w:cs="Arial"/>
           <w:color w:val="333333"/>
           <w:sz w:val="21"/>
           <w:szCs w:val="21"/>
           <w:lang w:eastAsia="en-US" w:bidi="ar-SA"/>
         </w:rPr>
-      </w:pPr>
+        <w:t>The Watch Firmware is comprised of the bootloader</w:t>
+      </w:r>
       <w:r>
         <w:rPr>
           <w:rFonts w:ascii="Arial" w:eastAsia="Times New Roman" w:hAnsi="Arial" w:cs="Arial"/>
@@ -7291,7 +7361,7 @@
           <w:szCs w:val="21"/>
           <w:lang w:eastAsia="en-US" w:bidi="ar-SA"/>
         </w:rPr>
-        <w:t>The Watch Firmware is comprised of the bootloader</w:t>
+        <w:t>,</w:t>
       </w:r>
       <w:r>
         <w:rPr>
@@ -7301,7 +7371,7 @@
           <w:szCs w:val="21"/>
           <w:lang w:eastAsia="en-US" w:bidi="ar-SA"/>
         </w:rPr>
-        <w:t>,</w:t>
+        <w:t xml:space="preserve"> </w:t>
       </w:r>
       <w:r>
         <w:rPr>
@@ -7311,7 +7381,7 @@
           <w:szCs w:val="21"/>
           <w:lang w:eastAsia="en-US" w:bidi="ar-SA"/>
         </w:rPr>
-        <w:t xml:space="preserve"> </w:t>
+        <w:t>watch</w:t>
       </w:r>
       <w:r>
         <w:rPr>
@@ -7321,7 +7391,7 @@
           <w:szCs w:val="21"/>
           <w:lang w:eastAsia="en-US" w:bidi="ar-SA"/>
         </w:rPr>
-        <w:t>watch</w:t>
+        <w:t xml:space="preserve"> application and BLE </w:t>
       </w:r>
       <w:r>
         <w:rPr>
@@ -7331,9 +7401,8 @@
           <w:szCs w:val="21"/>
           <w:lang w:eastAsia="en-US" w:bidi="ar-SA"/>
         </w:rPr>
-        <w:t xml:space="preserve"> application and BLE </w:t>
-      </w:r>
-      <w:proofErr w:type="spellStart"/>
+        <w:t>S</w:t>
+      </w:r>
       <w:r>
         <w:rPr>
           <w:rFonts w:ascii="Arial" w:eastAsia="Times New Roman" w:hAnsi="Arial" w:cs="Arial"/>
@@ -7342,7 +7411,7 @@
           <w:szCs w:val="21"/>
           <w:lang w:eastAsia="en-US" w:bidi="ar-SA"/>
         </w:rPr>
-        <w:t>S</w:t>
+        <w:t>oft</w:t>
       </w:r>
       <w:r>
         <w:rPr>
@@ -7352,7 +7421,7 @@
           <w:szCs w:val="21"/>
           <w:lang w:eastAsia="en-US" w:bidi="ar-SA"/>
         </w:rPr>
-        <w:t>oft</w:t>
+        <w:t>D</w:t>
       </w:r>
       <w:r>
         <w:rPr>
@@ -7362,19 +7431,8 @@
           <w:szCs w:val="21"/>
           <w:lang w:eastAsia="en-US" w:bidi="ar-SA"/>
         </w:rPr>
-        <w:t>D</w:t>
-      </w:r>
-      <w:r>
-        <w:rPr>
-          <w:rFonts w:ascii="Arial" w:eastAsia="Times New Roman" w:hAnsi="Arial" w:cs="Arial"/>
-          <w:color w:val="333333"/>
-          <w:sz w:val="21"/>
-          <w:szCs w:val="21"/>
-          <w:lang w:eastAsia="en-US" w:bidi="ar-SA"/>
-        </w:rPr>
         <w:t>evice</w:t>
       </w:r>
-      <w:proofErr w:type="spellEnd"/>
       <w:r>
         <w:rPr>
           <w:rFonts w:ascii="Arial" w:eastAsia="Times New Roman" w:hAnsi="Arial" w:cs="Arial"/>
@@ -7603,7 +7661,6 @@
         </w:rPr>
         <w:t xml:space="preserve">application and the </w:t>
       </w:r>
-      <w:proofErr w:type="spellStart"/>
       <w:r>
         <w:rPr>
           <w:rFonts w:asciiTheme="minorHAnsi" w:hAnsiTheme="minorHAnsi" w:cstheme="minorHAnsi"/>
@@ -7640,7 +7697,6 @@
         </w:rPr>
         <w:t>evice</w:t>
       </w:r>
-      <w:proofErr w:type="spellEnd"/>
       <w:r>
         <w:rPr>
           <w:rFonts w:asciiTheme="minorHAnsi" w:hAnsiTheme="minorHAnsi" w:cstheme="minorHAnsi"/>
@@ -7729,23 +7785,7 @@
           <w:rFonts w:cstheme="minorHAnsi"/>
           <w:color w:val="474747"/>
         </w:rPr>
-        <w:t xml:space="preserve">pdating the application, </w:t>
-      </w:r>
-      <w:proofErr w:type="spellStart"/>
-      <w:r>
-        <w:rPr>
-          <w:rFonts w:cstheme="minorHAnsi"/>
-          <w:color w:val="474747"/>
-        </w:rPr>
-        <w:t>SoftDevice</w:t>
-      </w:r>
-      <w:proofErr w:type="spellEnd"/>
-      <w:r>
-        <w:rPr>
-          <w:rFonts w:cstheme="minorHAnsi"/>
-          <w:color w:val="474747"/>
-        </w:rPr>
-        <w:t xml:space="preserve"> and bootloader</w:t>
+        <w:t>pdating the application, SoftDevice and bootloader</w:t>
       </w:r>
     </w:p>
     <w:p>
@@ -7846,17 +7886,8 @@
     </w:p>
     <w:p>
       <w:r>
-        <w:t xml:space="preserve">The Watch application is developed using the nRF52 SDK framework, having </w:t>
-      </w:r>
-      <w:proofErr w:type="spellStart"/>
-      <w:r>
-        <w:t>FreeRTOS</w:t>
-      </w:r>
-      <w:proofErr w:type="spellEnd"/>
-      <w:r>
-        <w:t xml:space="preserve"> and using the </w:t>
-      </w:r>
-      <w:proofErr w:type="spellStart"/>
+        <w:t xml:space="preserve">The Watch application is developed using the nRF52 SDK framework, having FreeRTOS and using the </w:t>
+      </w:r>
       <w:r>
         <w:t>S</w:t>
       </w:r>
@@ -7867,11 +7898,7 @@
         <w:t>D</w:t>
       </w:r>
       <w:r>
-        <w:t>evice</w:t>
-      </w:r>
-      <w:proofErr w:type="spellEnd"/>
-      <w:r>
-        <w:t xml:space="preserve"> BLE stack. </w:t>
+        <w:t xml:space="preserve">evice BLE stack. </w:t>
       </w:r>
       <w:r>
         <w:t xml:space="preserve">The </w:t>
@@ -8036,53 +8063,21 @@
           <w:rFonts w:asciiTheme="minorHAnsi" w:eastAsiaTheme="minorEastAsia" w:hAnsiTheme="minorHAnsi" w:cstheme="minorBidi"/>
           <w:lang w:val="en-US"/>
         </w:rPr>
-        <w:t xml:space="preserve"> is based on </w:t>
-      </w:r>
-      <w:proofErr w:type="spellStart"/>
+        <w:t xml:space="preserve"> is based on FreeRTOS operating system with BSP and </w:t>
+      </w:r>
       <w:r>
         <w:rPr>
           <w:rFonts w:asciiTheme="minorHAnsi" w:eastAsiaTheme="minorEastAsia" w:hAnsiTheme="minorHAnsi" w:cstheme="minorBidi"/>
           <w:lang w:val="en-US"/>
         </w:rPr>
-        <w:t>FreeRTOS</w:t>
-      </w:r>
-      <w:proofErr w:type="spellEnd"/>
+        <w:t>l</w:t>
+      </w:r>
       <w:r>
         <w:rPr>
           <w:rFonts w:asciiTheme="minorHAnsi" w:eastAsiaTheme="minorEastAsia" w:hAnsiTheme="minorHAnsi" w:cstheme="minorBidi"/>
           <w:lang w:val="en-US"/>
         </w:rPr>
-        <w:t xml:space="preserve"> operating system with BSP and </w:t>
-      </w:r>
-      <w:r>
-        <w:rPr>
-          <w:rFonts w:asciiTheme="minorHAnsi" w:eastAsiaTheme="minorEastAsia" w:hAnsiTheme="minorHAnsi" w:cstheme="minorBidi"/>
-          <w:lang w:val="en-US"/>
-        </w:rPr>
-        <w:t>l</w:t>
-      </w:r>
-      <w:r>
-        <w:rPr>
-          <w:rFonts w:asciiTheme="minorHAnsi" w:eastAsiaTheme="minorEastAsia" w:hAnsiTheme="minorHAnsi" w:cstheme="minorBidi"/>
-          <w:lang w:val="en-US"/>
-        </w:rPr>
-        <w:t xml:space="preserve">ibraries provided by </w:t>
-      </w:r>
-      <w:proofErr w:type="spellStart"/>
-      <w:r>
-        <w:rPr>
-          <w:rFonts w:asciiTheme="minorHAnsi" w:eastAsiaTheme="minorEastAsia" w:hAnsiTheme="minorHAnsi" w:cstheme="minorBidi"/>
-          <w:lang w:val="en-US"/>
-        </w:rPr>
-        <w:t>nRF</w:t>
-      </w:r>
-      <w:proofErr w:type="spellEnd"/>
-      <w:r>
-        <w:rPr>
-          <w:rFonts w:asciiTheme="minorHAnsi" w:eastAsiaTheme="minorEastAsia" w:hAnsiTheme="minorHAnsi" w:cstheme="minorBidi"/>
-          <w:lang w:val="en-US"/>
-        </w:rPr>
-        <w:t xml:space="preserve"> SDK 15.2.0 version.</w:t>
+        <w:t>ibraries provided by nRF SDK 15.2.0 version.</w:t>
       </w:r>
       <w:r>
         <w:rPr>
@@ -8499,15 +8494,7 @@
         <w:t>Watch application firmware uses</w:t>
       </w:r>
       <w:r>
-        <w:t xml:space="preserve"> </w:t>
-      </w:r>
-      <w:proofErr w:type="spellStart"/>
-      <w:r>
-        <w:t>FreeRTOS</w:t>
-      </w:r>
-      <w:proofErr w:type="spellEnd"/>
-      <w:r>
-        <w:t xml:space="preserve"> Framework with ADXL, ADPD4</w:t>
+        <w:t xml:space="preserve"> FreeRTOS Framework with ADXL, ADPD4</w:t>
       </w:r>
       <w:r>
         <w:t>x</w:t>
@@ -8519,15 +8506,7 @@
         <w:t>,</w:t>
       </w:r>
       <w:r>
-        <w:t xml:space="preserve"> BLE and Post Office as </w:t>
-      </w:r>
-      <w:proofErr w:type="spellStart"/>
-      <w:r>
-        <w:t>FreeRTOS</w:t>
-      </w:r>
-      <w:proofErr w:type="spellEnd"/>
-      <w:r>
-        <w:t xml:space="preserve"> tasks.</w:t>
+        <w:t xml:space="preserve"> BLE and Post Office as FreeRTOS tasks.</w:t>
       </w:r>
       <w:r>
         <w:t xml:space="preserve"> Post Office task is a routing task, which routes the M2M2 packets coming from external tools correctly to the intended internal task.</w:t>
@@ -9579,7 +9558,6 @@
       <w:r>
         <w:t xml:space="preserve">the </w:t>
       </w:r>
-      <w:proofErr w:type="spellStart"/>
       <w:r>
         <w:t>S</w:t>
       </w:r>
@@ -9592,7 +9570,6 @@
       <w:r>
         <w:t>evice</w:t>
       </w:r>
-      <w:proofErr w:type="spellEnd"/>
       <w:r>
         <w:t xml:space="preserve"> – s140</w:t>
       </w:r>
@@ -9711,21 +9688,7 @@
         <w:rPr>
           <w:lang w:val="en-AU"/>
         </w:rPr>
-        <w:t xml:space="preserve"> 251 (earlier it was 27) The </w:t>
-      </w:r>
-      <w:proofErr w:type="spellStart"/>
-      <w:r>
-        <w:rPr>
-          <w:lang w:val="en-AU"/>
-        </w:rPr>
-        <w:t>SoftDevice</w:t>
-      </w:r>
-      <w:proofErr w:type="spellEnd"/>
-      <w:r>
-        <w:rPr>
-          <w:lang w:val="en-AU"/>
-        </w:rPr>
-        <w:t xml:space="preserve"> handler will configure the stack with these parameters</w:t>
+        <w:t xml:space="preserve"> 251 (earlier it was 27) The SoftDevice handler will configure the stack with these parameters</w:t>
       </w:r>
     </w:p>
     <w:p>
@@ -9785,21 +9748,7 @@
         <w:rPr>
           <w:lang w:val="en-AU"/>
         </w:rPr>
-        <w:t xml:space="preserve">BLE Connection Interval: 7.5ms (earlier min and max connection interval was 10 and 40 </w:t>
-      </w:r>
-      <w:proofErr w:type="spellStart"/>
-      <w:r>
-        <w:rPr>
-          <w:lang w:val="en-AU"/>
-        </w:rPr>
-        <w:t>ms</w:t>
-      </w:r>
-      <w:proofErr w:type="spellEnd"/>
-      <w:r>
-        <w:rPr>
-          <w:lang w:val="en-AU"/>
-        </w:rPr>
-        <w:t>)</w:t>
+        <w:t>BLE Connection Interval: 7.5ms (earlier min and max connection interval was 10 and 40 ms)</w:t>
       </w:r>
       <w:r>
         <w:rPr>
@@ -9940,21 +9889,7 @@
         <w:rPr>
           <w:lang w:val="en-AU"/>
         </w:rPr>
-        <w:t xml:space="preserve"> 251 (earlier it was 27) The </w:t>
-      </w:r>
-      <w:proofErr w:type="spellStart"/>
-      <w:r>
-        <w:rPr>
-          <w:lang w:val="en-AU"/>
-        </w:rPr>
-        <w:t>SoftDevice</w:t>
-      </w:r>
-      <w:proofErr w:type="spellEnd"/>
-      <w:r>
-        <w:rPr>
-          <w:lang w:val="en-AU"/>
-        </w:rPr>
-        <w:t xml:space="preserve"> handler will configure the stack with these parameters</w:t>
+        <w:t xml:space="preserve"> 251 (earlier it was 27) The SoftDevice handler will configure the stack with these parameters</w:t>
       </w:r>
     </w:p>
     <w:p>
@@ -10022,31 +9957,7 @@
         <w:t xml:space="preserve"> in high data rate mode and MIN_TX_PKT_COMB_CNT is 1 otherwise.</w:t>
       </w:r>
       <w:r>
-        <w:t xml:space="preserve"> The idea of packet combining is to make sure that the buffer submitted to </w:t>
-      </w:r>
-      <w:proofErr w:type="spellStart"/>
-      <w:r>
-        <w:t>ble_nus_data_</w:t>
-      </w:r>
-      <w:proofErr w:type="gramStart"/>
-      <w:r>
-        <w:t>send</w:t>
-      </w:r>
-      <w:proofErr w:type="spellEnd"/>
-      <w:r>
-        <w:t>(</w:t>
-      </w:r>
-      <w:proofErr w:type="gramEnd"/>
-      <w:r>
-        <w:t xml:space="preserve">) </w:t>
-      </w:r>
-      <w:proofErr w:type="spellStart"/>
-      <w:r>
-        <w:t>api</w:t>
-      </w:r>
-      <w:proofErr w:type="spellEnd"/>
-      <w:r>
-        <w:t xml:space="preserve"> is used maximally, otherwise NRF_ERROR_RESOURCES was seen.</w:t>
+        <w:t xml:space="preserve"> The idea of packet combining is to make sure that the buffer submitted to ble_nus_data_send() api is used maximally, otherwise NRF_ERROR_RESOURCES was seen.</w:t>
       </w:r>
     </w:p>
     <w:p>
@@ -10324,21 +10235,7 @@
         <w:rPr>
           <w:rFonts w:asciiTheme="minorHAnsi" w:hAnsiTheme="minorHAnsi" w:cstheme="minorHAnsi"/>
         </w:rPr>
-        <w:t xml:space="preserve">The Watch UX can be used to view </w:t>
-      </w:r>
-      <w:proofErr w:type="gramStart"/>
-      <w:r>
-        <w:rPr>
-          <w:rFonts w:asciiTheme="minorHAnsi" w:hAnsiTheme="minorHAnsi" w:cstheme="minorHAnsi"/>
-        </w:rPr>
-        <w:t>current status</w:t>
-      </w:r>
-      <w:proofErr w:type="gramEnd"/>
-      <w:r>
-        <w:rPr>
-          <w:rFonts w:asciiTheme="minorHAnsi" w:hAnsiTheme="minorHAnsi" w:cstheme="minorHAnsi"/>
-        </w:rPr>
-        <w:t xml:space="preserve"> of the system </w:t>
+        <w:t xml:space="preserve">The Watch UX can be used to view current status of the system </w:t>
       </w:r>
       <w:r>
         <w:rPr>
@@ -10491,15 +10388,7 @@
         <w:t>as</w:t>
       </w:r>
       <w:r>
-        <w:t xml:space="preserve"> ADI_UX_xxxxxx_xx.x.pdf document available in the above directory path. To customize any page in Watch Display, one can go to the page/ folder and edit the </w:t>
-      </w:r>
-      <w:proofErr w:type="spellStart"/>
-      <w:r>
-        <w:t>page_xxx.c</w:t>
-      </w:r>
-      <w:proofErr w:type="spellEnd"/>
-      <w:r>
-        <w:t xml:space="preserve"> file</w:t>
+        <w:t xml:space="preserve"> ADI_UX_xxxxxx_xx.x.pdf document available in the above directory path. To customize any page in Watch Display, one can go to the page/ folder and edit the page_xxx.c file</w:t>
       </w:r>
       <w:r>
         <w:t>.</w:t>
@@ -11992,21 +11881,7 @@
         <w:rPr>
           <w:lang w:val="en-AU"/>
         </w:rPr>
-        <w:t xml:space="preserve">default </w:t>
-      </w:r>
-      <w:proofErr w:type="spellStart"/>
-      <w:r>
-        <w:rPr>
-          <w:lang w:val="en-AU"/>
-        </w:rPr>
-        <w:t>dcfg</w:t>
-      </w:r>
-      <w:proofErr w:type="spellEnd"/>
-      <w:r>
-        <w:rPr>
-          <w:lang w:val="en-AU"/>
-        </w:rPr>
-        <w:t xml:space="preserve"> file</w:t>
+        <w:t>default dcfg file</w:t>
       </w:r>
       <w:r>
         <w:rPr>
@@ -12038,14 +11913,12 @@
         </w:rPr>
         <w:t xml:space="preserve">be changed from </w:t>
       </w:r>
-      <w:proofErr w:type="spellStart"/>
       <w:r>
         <w:rPr>
           <w:lang w:val="en-AU"/>
         </w:rPr>
         <w:t>Wavetool</w:t>
       </w:r>
-      <w:proofErr w:type="spellEnd"/>
       <w:r>
         <w:rPr>
           <w:lang w:val="en-AU"/>
@@ -12144,14 +12017,12 @@
         </w:rPr>
         <w:t xml:space="preserve">be manipulated using </w:t>
       </w:r>
-      <w:proofErr w:type="spellStart"/>
       <w:r>
         <w:rPr>
           <w:lang w:val="en-AU"/>
         </w:rPr>
         <w:t>Wavetool</w:t>
       </w:r>
-      <w:proofErr w:type="spellEnd"/>
       <w:r>
         <w:rPr>
           <w:lang w:val="en-AU"/>
@@ -13138,16 +13009,8 @@
           <w:rPr>
             <w:rStyle w:val="Hyperlink"/>
           </w:rPr>
-          <w:t xml:space="preserve">Nordic </w:t>
-        </w:r>
-        <w:proofErr w:type="spellStart"/>
-        <w:r>
-          <w:rPr>
-            <w:rStyle w:val="Hyperlink"/>
-          </w:rPr>
-          <w:t>Infocenter</w:t>
-        </w:r>
-        <w:proofErr w:type="spellEnd"/>
+          <w:t>Nordic Infocenter</w:t>
+        </w:r>
       </w:hyperlink>
     </w:p>
     <w:p>
@@ -13258,7 +13121,6 @@
         </w:rPr>
         <w:t>WT installation directory, “</w:t>
       </w:r>
-      <w:proofErr w:type="spellStart"/>
       <w:r>
         <w:rPr>
           <w:i/>
@@ -13267,7 +13129,6 @@
         </w:rPr>
         <w:t>cfg</w:t>
       </w:r>
-      <w:proofErr w:type="spellEnd"/>
       <w:r>
         <w:rPr>
           <w:i/>
@@ -13276,7 +13137,6 @@
         </w:rPr>
         <w:t>/</w:t>
       </w:r>
-      <w:proofErr w:type="spellStart"/>
       <w:r>
         <w:rPr>
           <w:i/>
@@ -13285,7 +13145,6 @@
         </w:rPr>
         <w:t>DCB_Config</w:t>
       </w:r>
-      <w:proofErr w:type="spellEnd"/>
       <w:r>
         <w:rPr>
           <w:i/>
@@ -13517,11 +13376,9 @@
             <w:r>
               <w:t>_</w:t>
             </w:r>
-            <w:proofErr w:type="gramStart"/>
             <w:r>
               <w:t>dcb.dcfg</w:t>
             </w:r>
-            <w:proofErr w:type="gramEnd"/>
           </w:p>
         </w:tc>
       </w:tr>
@@ -13586,16 +13443,9 @@
             <w:pPr>
               <w:jc w:val="left"/>
             </w:pPr>
-            <w:proofErr w:type="spellStart"/>
-            <w:r>
-              <w:t>adxl_</w:t>
-            </w:r>
-            <w:proofErr w:type="gramStart"/>
-            <w:r>
-              <w:t>dcb.dcfg</w:t>
-            </w:r>
-            <w:proofErr w:type="spellEnd"/>
-            <w:proofErr w:type="gramEnd"/>
+            <w:r>
+              <w:t>adxl_dcb.dcfg</w:t>
+            </w:r>
           </w:p>
         </w:tc>
       </w:tr>
@@ -13631,13 +13481,8 @@
               <w:jc w:val="left"/>
             </w:pPr>
             <w:r>
-              <w:t xml:space="preserve">PPG </w:t>
-            </w:r>
-            <w:proofErr w:type="spellStart"/>
-            <w:r>
-              <w:t>lcfg</w:t>
-            </w:r>
-            <w:proofErr w:type="spellEnd"/>
+              <w:t>PPG lcfg</w:t>
+            </w:r>
           </w:p>
         </w:tc>
         <w:tc>
@@ -13665,16 +13510,9 @@
             <w:pPr>
               <w:jc w:val="left"/>
             </w:pPr>
-            <w:proofErr w:type="spellStart"/>
-            <w:r>
-              <w:t>ppg_</w:t>
-            </w:r>
-            <w:proofErr w:type="gramStart"/>
-            <w:r>
-              <w:t>dcb.lcfg</w:t>
-            </w:r>
-            <w:proofErr w:type="spellEnd"/>
-            <w:proofErr w:type="gramEnd"/>
+            <w:r>
+              <w:t>ppg_dcb.lcfg</w:t>
+            </w:r>
           </w:p>
         </w:tc>
       </w:tr>
@@ -13710,13 +13548,8 @@
               <w:jc w:val="left"/>
             </w:pPr>
             <w:r>
-              <w:t xml:space="preserve">ECG </w:t>
-            </w:r>
-            <w:proofErr w:type="spellStart"/>
-            <w:r>
-              <w:t>lcfg</w:t>
-            </w:r>
-            <w:proofErr w:type="spellEnd"/>
+              <w:t>ECG lcfg</w:t>
+            </w:r>
           </w:p>
         </w:tc>
         <w:tc>
@@ -13744,16 +13577,9 @@
             <w:pPr>
               <w:jc w:val="left"/>
             </w:pPr>
-            <w:proofErr w:type="spellStart"/>
-            <w:r>
-              <w:t>ecg_</w:t>
-            </w:r>
-            <w:proofErr w:type="gramStart"/>
-            <w:r>
-              <w:t>dcb.lcfg</w:t>
-            </w:r>
-            <w:proofErr w:type="spellEnd"/>
-            <w:proofErr w:type="gramEnd"/>
+            <w:r>
+              <w:t>ecg_dcb.lcfg</w:t>
+            </w:r>
           </w:p>
         </w:tc>
       </w:tr>
@@ -13789,13 +13615,8 @@
               <w:jc w:val="left"/>
             </w:pPr>
             <w:r>
-              <w:t xml:space="preserve">EDA </w:t>
-            </w:r>
-            <w:proofErr w:type="spellStart"/>
-            <w:r>
-              <w:t>lcfg</w:t>
-            </w:r>
-            <w:proofErr w:type="spellEnd"/>
+              <w:t>EDA lcfg</w:t>
+            </w:r>
           </w:p>
         </w:tc>
         <w:tc>
@@ -13823,16 +13644,9 @@
             <w:pPr>
               <w:jc w:val="left"/>
             </w:pPr>
-            <w:proofErr w:type="spellStart"/>
-            <w:r>
-              <w:t>eda_</w:t>
-            </w:r>
-            <w:proofErr w:type="gramStart"/>
-            <w:r>
-              <w:t>dcb.lcfg</w:t>
-            </w:r>
-            <w:proofErr w:type="spellEnd"/>
-            <w:proofErr w:type="gramEnd"/>
+            <w:r>
+              <w:t>eda_dcb.lcfg</w:t>
+            </w:r>
           </w:p>
         </w:tc>
       </w:tr>
@@ -13951,13 +13765,8 @@
           </w:tcPr>
           <w:p>
             <w:r>
-              <w:t xml:space="preserve">LT App </w:t>
-            </w:r>
-            <w:proofErr w:type="spellStart"/>
-            <w:r>
-              <w:t>lcfg</w:t>
-            </w:r>
-            <w:proofErr w:type="spellEnd"/>
+              <w:t>LT App lcfg</w:t>
+            </w:r>
           </w:p>
         </w:tc>
         <w:tc>
@@ -13980,22 +13789,15 @@
             <w:pPr>
               <w:keepNext/>
             </w:pPr>
-            <w:proofErr w:type="spellStart"/>
             <w:r>
               <w:t>lt_app_lcfg</w:t>
             </w:r>
             <w:r>
-              <w:t>_</w:t>
-            </w:r>
-            <w:proofErr w:type="gramStart"/>
-            <w:r>
-              <w:t>dcb</w:t>
+              <w:t>_dcb</w:t>
             </w:r>
             <w:r>
               <w:t>.lcfg</w:t>
             </w:r>
-            <w:proofErr w:type="spellEnd"/>
-            <w:proofErr w:type="gramEnd"/>
           </w:p>
         </w:tc>
       </w:tr>
@@ -14176,21 +13978,7 @@
         <w:rPr>
           <w:lang w:val="en-AU"/>
         </w:rPr>
-        <w:t xml:space="preserve">Erase option clears the DCB block, such that firmware default </w:t>
-      </w:r>
-      <w:proofErr w:type="spellStart"/>
-      <w:r>
-        <w:rPr>
-          <w:lang w:val="en-AU"/>
-        </w:rPr>
-        <w:t>dcfg</w:t>
-      </w:r>
-      <w:proofErr w:type="spellEnd"/>
-      <w:r>
-        <w:rPr>
-          <w:lang w:val="en-AU"/>
-        </w:rPr>
-        <w:t xml:space="preserve"> could be used thereafter.</w:t>
+        <w:t>Erase option clears the DCB block, such that firmware default dcfg could be used thereafter.</w:t>
       </w:r>
     </w:p>
     <w:p>
@@ -14350,17 +14138,8 @@
           <w:rFonts w:asciiTheme="minorHAnsi" w:eastAsiaTheme="minorEastAsia" w:hAnsiTheme="minorHAnsi" w:cstheme="minorBidi"/>
           <w:lang w:val="en-CA"/>
         </w:rPr>
-        <w:t xml:space="preserve">, low-touch </w:t>
-      </w:r>
-      <w:proofErr w:type="gramStart"/>
-      <w:r>
-        <w:rPr>
-          <w:rFonts w:asciiTheme="minorHAnsi" w:eastAsiaTheme="minorEastAsia" w:hAnsiTheme="minorHAnsi" w:cstheme="minorBidi"/>
-          <w:lang w:val="en-CA"/>
-        </w:rPr>
-        <w:t>application</w:t>
-      </w:r>
-      <w:proofErr w:type="gramEnd"/>
+        <w:t>, low-touch application</w:t>
+      </w:r>
       <w:r>
         <w:rPr>
           <w:rFonts w:asciiTheme="minorHAnsi" w:eastAsiaTheme="minorEastAsia" w:hAnsiTheme="minorHAnsi" w:cstheme="minorBidi"/>
@@ -15633,21 +15412,7 @@
         <w:rPr>
           <w:lang w:val="en-AU"/>
         </w:rPr>
-        <w:t xml:space="preserve">This flag is used to enable/disable packetization of </w:t>
-      </w:r>
-      <w:proofErr w:type="spellStart"/>
-      <w:r>
-        <w:rPr>
-          <w:lang w:val="en-AU"/>
-        </w:rPr>
-        <w:t>ecg</w:t>
-      </w:r>
-      <w:proofErr w:type="spellEnd"/>
-      <w:r>
-        <w:rPr>
-          <w:lang w:val="en-AU"/>
-        </w:rPr>
-        <w:t xml:space="preserve"> samples.</w:t>
+        <w:t>This flag is used to enable/disable packetization of ecg samples.</w:t>
       </w:r>
       <w:r>
         <w:rPr>
@@ -16242,58 +16007,33 @@
           <w:lang w:val="en-AU"/>
         </w:rPr>
       </w:pPr>
-      <w:proofErr w:type="spellStart"/>
       <w:r>
         <w:rPr>
           <w:rFonts w:eastAsia="Arial" w:cstheme="minorHAnsi"/>
           <w:lang w:val="en-AU"/>
         </w:rPr>
-        <w:t>Lprtiasel</w:t>
-      </w:r>
-      <w:proofErr w:type="spellEnd"/>
+        <w:t xml:space="preserve">Lprtiasel </w:t>
+      </w:r>
       <w:r>
         <w:rPr>
           <w:rFonts w:eastAsia="Arial" w:cstheme="minorHAnsi"/>
           <w:lang w:val="en-AU"/>
         </w:rPr>
-        <w:t xml:space="preserve"> </w:t>
+        <w:sym w:font="Wingdings" w:char="F0E0"/>
       </w:r>
       <w:r>
         <w:rPr>
           <w:rFonts w:eastAsia="Arial" w:cstheme="minorHAnsi"/>
           <w:lang w:val="en-AU"/>
         </w:rPr>
-        <w:sym w:font="Wingdings" w:char="F0E0"/>
+        <w:t xml:space="preserve"> R</w:t>
       </w:r>
       <w:r>
         <w:rPr>
           <w:rFonts w:eastAsia="Arial" w:cstheme="minorHAnsi"/>
           <w:lang w:val="en-AU"/>
         </w:rPr>
-        <w:t xml:space="preserve"> R</w:t>
-      </w:r>
-      <w:r>
-        <w:rPr>
-          <w:rFonts w:eastAsia="Arial" w:cstheme="minorHAnsi"/>
-          <w:lang w:val="en-AU"/>
-        </w:rPr>
-        <w:t xml:space="preserve">esistance mid vale between Min and Max scales. Measurements are normally calibrated from </w:t>
-      </w:r>
-      <w:proofErr w:type="spellStart"/>
-      <w:r>
-        <w:rPr>
-          <w:rFonts w:eastAsia="Arial" w:cstheme="minorHAnsi"/>
-          <w:lang w:val="en-AU"/>
-        </w:rPr>
-        <w:t>Lprtiasel</w:t>
-      </w:r>
-      <w:proofErr w:type="spellEnd"/>
-      <w:r>
-        <w:rPr>
-          <w:rFonts w:eastAsia="Arial" w:cstheme="minorHAnsi"/>
-          <w:lang w:val="en-AU"/>
-        </w:rPr>
-        <w:t xml:space="preserve"> to max scale</w:t>
+        <w:t>esistance mid vale between Min and Max scales. Measurements are normally calibrated from Lprtiasel to max scale</w:t>
       </w:r>
     </w:p>
     <w:p>
@@ -17043,18 +16783,10 @@
         <w:t xml:space="preserve">the </w:t>
       </w:r>
       <w:r>
-        <w:t xml:space="preserve">use of </w:t>
-      </w:r>
-      <w:proofErr w:type="gramStart"/>
-      <w:r>
-        <w:t>tool</w:t>
-      </w:r>
-      <w:r>
-        <w:t>, once</w:t>
-      </w:r>
-      <w:proofErr w:type="gramEnd"/>
-      <w:r>
-        <w:t xml:space="preserve"> the logging sequence is decided</w:t>
+        <w:t>use of tool</w:t>
+      </w:r>
+      <w:r>
+        <w:t>, once the logging sequence is decided</w:t>
       </w:r>
       <w:r>
         <w:t>.</w:t>
@@ -17201,21 +16933,7 @@
         <w:rPr>
           <w:lang w:val="en-CA"/>
         </w:rPr>
-        <w:t xml:space="preserve">he user needs to use the AWT/tool to set the </w:t>
-      </w:r>
-      <w:proofErr w:type="spellStart"/>
-      <w:r>
-        <w:rPr>
-          <w:lang w:val="en-CA"/>
-        </w:rPr>
-        <w:t>lt_app_lcfg</w:t>
-      </w:r>
-      <w:proofErr w:type="spellEnd"/>
-      <w:r>
-        <w:rPr>
-          <w:lang w:val="en-CA"/>
-        </w:rPr>
-        <w:t xml:space="preserve">, to configure the </w:t>
+        <w:t xml:space="preserve">he user needs to use the AWT/tool to set the lt_app_lcfg, to configure the </w:t>
       </w:r>
       <w:r>
         <w:rPr>
@@ -17621,21 +17339,51 @@
         <w:rPr>
           <w:lang w:val="en-CA"/>
         </w:rPr>
-        <w:t xml:space="preserve">By default, Mode 2 gets selected if there is no </w:t>
-      </w:r>
-      <w:proofErr w:type="spellStart"/>
-      <w:r>
+        <w:t xml:space="preserve">By default, Mode 2 gets selected if there is no lt_app_lcfg DCB. Current trigger mode can be viewed from LOW_TOUCH_LOGGING page and LT MODE sub-page. </w:t>
+      </w:r>
+    </w:p>
+    <w:p>
+      <w:pPr>
+        <w:jc w:val="both"/>
         <w:rPr>
           <w:lang w:val="en-CA"/>
         </w:rPr>
-        <w:t>lt_app_lcfg</w:t>
-      </w:r>
-      <w:proofErr w:type="spellEnd"/>
+      </w:pPr>
       <w:r>
         <w:rPr>
           <w:lang w:val="en-CA"/>
         </w:rPr>
-        <w:t xml:space="preserve"> DCB. Current trigger mode can be viewed from LOW_TOUCH_LOGGING page and LT MODE sub-page. </w:t>
+        <w:t>In Mode 0 and Mode 1, t</w:t>
+      </w:r>
+      <w:r>
+        <w:rPr>
+          <w:lang w:val="en-CA"/>
+        </w:rPr>
+        <w:t>his means that with Wrist ON or Wrist OFF detected, LT logging also happens for the combination as put in the config files. LT application</w:t>
+      </w:r>
+      <w:r>
+        <w:rPr>
+          <w:lang w:val="en-CA"/>
+        </w:rPr>
+        <w:t xml:space="preserve"> can be configured from </w:t>
+      </w:r>
+      <w:r>
+        <w:rPr>
+          <w:lang w:val="en-CA"/>
+        </w:rPr>
+        <w:t xml:space="preserve">the LT application page on the </w:t>
+      </w:r>
+      <w:r>
+        <w:rPr>
+          <w:lang w:val="en-CA"/>
+        </w:rPr>
+        <w:t>AWT</w:t>
+      </w:r>
+      <w:r>
+        <w:rPr>
+          <w:lang w:val="en-CA"/>
+        </w:rPr>
+        <w:t>.</w:t>
       </w:r>
     </w:p>
     <w:p>
@@ -17649,125 +17397,59 @@
         <w:rPr>
           <w:lang w:val="en-CA"/>
         </w:rPr>
-        <w:t>In Mode 0 and Mode 1, t</w:t>
-      </w:r>
+        <w:t>In Mode 2, log start would happen once user presses SEL button for 5 seconds from Main page, presses SEL button from the LOG EN sub-page.</w:t>
+      </w:r>
+    </w:p>
+    <w:p>
+      <w:pPr>
+        <w:jc w:val="both"/>
+      </w:pPr>
       <w:r>
         <w:rPr>
           <w:lang w:val="en-CA"/>
         </w:rPr>
-        <w:t>his means that with Wrist ON or Wrist OFF detected, LT logging also happens for the combination as put in the config files. LT application</w:t>
+        <w:t xml:space="preserve">Currently the config files supported from the </w:t>
       </w:r>
       <w:r>
         <w:rPr>
           <w:lang w:val="en-CA"/>
         </w:rPr>
-        <w:t xml:space="preserve"> can be configured from </w:t>
+        <w:t>A</w:t>
       </w:r>
       <w:r>
         <w:rPr>
           <w:lang w:val="en-CA"/>
         </w:rPr>
-        <w:t xml:space="preserve">the LT application page on the </w:t>
+        <w:t>WT for LT application is for the various use-cases UC1,2,3,4,5 supported from the MultiView.</w:t>
       </w:r>
       <w:r>
         <w:rPr>
           <w:lang w:val="en-CA"/>
         </w:rPr>
-        <w:t>AWT</w:t>
-      </w:r>
-      <w:r>
-        <w:rPr>
-          <w:lang w:val="en-CA"/>
-        </w:rPr>
-        <w:t>.</w:t>
+        <w:t xml:space="preserve"> </w:t>
+      </w:r>
+      <w:r>
+        <w:t>AWT allows the user to select any of the five multi view use</w:t>
+      </w:r>
+      <w:r>
+        <w:t>-</w:t>
+      </w:r>
+      <w:r>
+        <w:t>case</w:t>
+      </w:r>
+      <w:r>
+        <w:t>s</w:t>
+      </w:r>
+      <w:r>
+        <w:t xml:space="preserve"> with different sensor streams and their configuration settings such as mode of operation, sampling frequency etc. AWT converts the user selected options into corresponding m2m2 commands and loads into the NAND flash/DCB of the watch.</w:t>
       </w:r>
     </w:p>
     <w:p>
       <w:pPr>
         <w:jc w:val="both"/>
-        <w:rPr>
-          <w:lang w:val="en-CA"/>
-        </w:rPr>
-      </w:pPr>
-      <w:r>
-        <w:rPr>
-          <w:lang w:val="en-CA"/>
-        </w:rPr>
-        <w:t>In Mode 2, log start would happen once user presses SEL button for 5 seconds from Main page, presses SEL button from the LOG EN sub-page.</w:t>
-      </w:r>
-    </w:p>
-    <w:p>
-      <w:pPr>
-        <w:jc w:val="both"/>
-      </w:pPr>
-      <w:r>
-        <w:rPr>
-          <w:lang w:val="en-CA"/>
-        </w:rPr>
-        <w:t xml:space="preserve">Currently the config files supported from the </w:t>
-      </w:r>
-      <w:r>
-        <w:rPr>
-          <w:lang w:val="en-CA"/>
-        </w:rPr>
-        <w:t>A</w:t>
-      </w:r>
-      <w:r>
-        <w:rPr>
-          <w:lang w:val="en-CA"/>
-        </w:rPr>
-        <w:t xml:space="preserve">WT for LT application is for the various use-cases UC1,2,3,4,5 supported from the </w:t>
-      </w:r>
-      <w:proofErr w:type="spellStart"/>
-      <w:r>
-        <w:rPr>
-          <w:lang w:val="en-CA"/>
-        </w:rPr>
-        <w:t>MultiView</w:t>
-      </w:r>
-      <w:proofErr w:type="spellEnd"/>
-      <w:r>
-        <w:rPr>
-          <w:lang w:val="en-CA"/>
-        </w:rPr>
-        <w:t>.</w:t>
-      </w:r>
-      <w:r>
-        <w:rPr>
-          <w:lang w:val="en-CA"/>
-        </w:rPr>
-        <w:t xml:space="preserve"> </w:t>
-      </w:r>
-      <w:r>
-        <w:t>AWT allows the user to select any of the five multi view use</w:t>
-      </w:r>
-      <w:r>
-        <w:t>-</w:t>
-      </w:r>
-      <w:r>
-        <w:t>case</w:t>
-      </w:r>
-      <w:r>
-        <w:t>s</w:t>
-      </w:r>
-      <w:r>
-        <w:t xml:space="preserve"> with different sensor streams and their configuration settings such as mode of operation, sampling frequency etc. AWT converts the user selected options into corresponding m2m2 commands and loads into the NAND flash/DCB of the watch.</w:t>
-      </w:r>
-    </w:p>
-    <w:p>
-      <w:pPr>
-        <w:jc w:val="both"/>
-      </w:pPr>
-      <w:r>
-        <w:t xml:space="preserve">Once LT config file is written into the Watch from LT Logging View of the </w:t>
-      </w:r>
-      <w:proofErr w:type="spellStart"/>
-      <w:r>
-        <w:t>MultiView</w:t>
-      </w:r>
-      <w:proofErr w:type="spellEnd"/>
-      <w:r>
-        <w:t xml:space="preserve">, the user can disconnect from the WT, to do further </w:t>
+      </w:pPr>
+      <w:r>
+        <w:t xml:space="preserve">Once LT config file is written into the Watch from LT Logging View of the MultiView, the user can disconnect from the WT, to do further </w:t>
       </w:r>
       <w:r>
         <w:t xml:space="preserve">logging </w:t>
@@ -17816,18 +17498,10 @@
         <w:t>o</w:t>
       </w:r>
       <w:r>
-        <w:t xml:space="preserve">ff the wrist, to stop LT logging. If even after removing the Watch, LT logging continues, this can happen if LT tuning is not </w:t>
-      </w:r>
-      <w:proofErr w:type="gramStart"/>
-      <w:r>
-        <w:t>proper</w:t>
-      </w:r>
-      <w:r>
-        <w:t>(</w:t>
-      </w:r>
-      <w:proofErr w:type="gramEnd"/>
-      <w:r>
-        <w:t xml:space="preserve">Mode 0/1) </w:t>
+        <w:t>ff the wrist, to stop LT logging. If even after removing the Watch, LT logging continues, this can happen if LT tuning is not proper</w:t>
+      </w:r>
+      <w:r>
+        <w:t xml:space="preserve">(Mode 0/1) </w:t>
       </w:r>
       <w:r>
         <w:t xml:space="preserve"> – user can disable LT app from the Watch display. </w:t>
@@ -18162,11 +17836,7 @@
         <w:t xml:space="preserve">LT </w:t>
       </w:r>
       <w:r>
-        <w:t xml:space="preserve">config file is stored on the DCB/NAND </w:t>
-      </w:r>
-      <w:proofErr w:type="gramStart"/>
-      <w:r>
-        <w:t>flash</w:t>
+        <w:t>config file is stored on the DCB/NAND flash</w:t>
       </w:r>
       <w:r>
         <w:t>,</w:t>
@@ -18174,7 +17844,6 @@
       <w:r>
         <w:t>,</w:t>
       </w:r>
-      <w:proofErr w:type="gramEnd"/>
       <w:r>
         <w:t xml:space="preserve"> it continues with normal mode</w:t>
       </w:r>
@@ -18205,35 +17874,13 @@
         <w:rPr>
           <w:lang w:val="en-CA"/>
         </w:rPr>
-        <w:t xml:space="preserve">. By default, Mode 2 gets selected if there is no </w:t>
-      </w:r>
-      <w:proofErr w:type="spellStart"/>
-      <w:r>
-        <w:rPr>
-          <w:lang w:val="en-CA"/>
-        </w:rPr>
-        <w:t>lt_app_lcfg</w:t>
-      </w:r>
-      <w:proofErr w:type="spellEnd"/>
-      <w:r>
-        <w:rPr>
-          <w:lang w:val="en-CA"/>
-        </w:rPr>
-        <w:t xml:space="preserve"> DCB. Current trigger mode can be viewed from LOW_TOUCH_LOGGING page and LT MODE sub-page.</w:t>
+        <w:t>. By default, Mode 2 gets selected if there is no lt_app_lcfg DCB. Current trigger mode can be viewed from LOW_TOUCH_LOGGING page and LT MODE sub-page.</w:t>
       </w:r>
       <w:r>
         <w:t xml:space="preserve"> Before the LT app is enabled, the LT mode shown would be “INVALID”. On enabling LT app, the LT mode would become either Mode 2(default) or </w:t>
       </w:r>
       <w:r>
-        <w:t xml:space="preserve">if there is </w:t>
-      </w:r>
-      <w:proofErr w:type="spellStart"/>
-      <w:r>
-        <w:t>lt_app_lcfg</w:t>
-      </w:r>
-      <w:proofErr w:type="spellEnd"/>
-      <w:r>
-        <w:t xml:space="preserve"> DCB, based on the Mode set in that.</w:t>
+        <w:t>if there is lt_app_lcfg DCB, based on the Mode set in that.</w:t>
       </w:r>
     </w:p>
     <w:p>
@@ -18242,18 +17889,10 @@
       </w:pPr>
       <w:r>
         <w:lastRenderedPageBreak/>
-        <w:t xml:space="preserve">Once watch configures in low touch mode, the firmware will start logging the sensor streams mentioned in the config </w:t>
-      </w:r>
-      <w:proofErr w:type="gramStart"/>
-      <w:r>
-        <w:t xml:space="preserve">file </w:t>
-      </w:r>
-      <w:r>
-        <w:t>,</w:t>
-      </w:r>
-      <w:proofErr w:type="gramEnd"/>
-      <w:r>
-        <w:t xml:space="preserve"> based on the LT Mode’s trigger definition.</w:t>
+        <w:t xml:space="preserve">Once watch configures in low touch mode, the firmware will start logging the sensor streams mentioned in the config file </w:t>
+      </w:r>
+      <w:r>
+        <w:t>, based on the LT Mode’s trigger definition.</w:t>
       </w:r>
     </w:p>
     <w:p>
@@ -18432,36 +18071,12 @@
           <w:rFonts w:asciiTheme="minorHAnsi" w:eastAsiaTheme="minorEastAsia" w:hAnsiTheme="minorHAnsi" w:cstheme="minorBidi"/>
           <w:lang w:val="en-US"/>
         </w:rPr>
-        <w:t xml:space="preserve"> with a default firmware </w:t>
-      </w:r>
-      <w:proofErr w:type="spellStart"/>
-      <w:r>
-        <w:rPr>
-          <w:rFonts w:asciiTheme="minorHAnsi" w:eastAsiaTheme="minorEastAsia" w:hAnsiTheme="minorHAnsi" w:cstheme="minorBidi"/>
-          <w:lang w:val="en-US"/>
-        </w:rPr>
-        <w:t>lcfg</w:t>
-      </w:r>
-      <w:proofErr w:type="spellEnd"/>
-      <w:r>
-        <w:rPr>
-          <w:rFonts w:asciiTheme="minorHAnsi" w:eastAsiaTheme="minorEastAsia" w:hAnsiTheme="minorHAnsi" w:cstheme="minorBidi"/>
-          <w:lang w:val="en-US"/>
-        </w:rPr>
-        <w:t>, which is reconfigurable.</w:t>
-      </w:r>
-    </w:p>
-    <w:p>
-      <w:r>
-        <w:t xml:space="preserve">Current </w:t>
-      </w:r>
-      <w:proofErr w:type="spellStart"/>
-      <w:r>
-        <w:t>lcfg</w:t>
-      </w:r>
-      <w:proofErr w:type="spellEnd"/>
-      <w:r>
-        <w:t xml:space="preserve"> parameters for LT Application is</w:t>
+        <w:t xml:space="preserve"> with a default firmware lcfg, which is reconfigurable.</w:t>
+      </w:r>
+    </w:p>
+    <w:p>
+      <w:r>
+        <w:t>Current lcfg parameters for LT Application is</w:t>
       </w:r>
       <w:r>
         <w:t xml:space="preserve"> captured in table below:</w:t>
@@ -18843,16 +18458,8 @@
               <w:rPr>
                 <w:lang w:val="en-AU"/>
               </w:rPr>
-              <w:t xml:space="preserve">1380 </w:t>
-            </w:r>
-            <w:proofErr w:type="spellStart"/>
-            <w:r>
-              <w:rPr>
-                <w:lang w:val="en-AU"/>
-              </w:rPr>
-              <w:t>uF</w:t>
-            </w:r>
-            <w:proofErr w:type="spellEnd"/>
+              <w:t>1380 uF</w:t>
+            </w:r>
           </w:p>
         </w:tc>
         <w:tc>
@@ -18940,16 +18547,8 @@
               <w:rPr>
                 <w:lang w:val="en-AU"/>
               </w:rPr>
-              <w:t xml:space="preserve">1340 </w:t>
-            </w:r>
-            <w:proofErr w:type="spellStart"/>
-            <w:r>
-              <w:rPr>
-                <w:lang w:val="en-AU"/>
-              </w:rPr>
-              <w:t>uF</w:t>
-            </w:r>
-            <w:proofErr w:type="spellEnd"/>
+              <w:t>1340 uF</w:t>
+            </w:r>
           </w:p>
         </w:tc>
         <w:tc>
@@ -19114,21 +18713,7 @@
         <w:rPr>
           <w:lang w:val="en-AU"/>
         </w:rPr>
-        <w:t xml:space="preserve">Firmware provides support to change the default firmware </w:t>
-      </w:r>
-      <w:proofErr w:type="spellStart"/>
-      <w:r>
-        <w:rPr>
-          <w:lang w:val="en-AU"/>
-        </w:rPr>
-        <w:t>lcfg</w:t>
-      </w:r>
-      <w:proofErr w:type="spellEnd"/>
-      <w:r>
-        <w:rPr>
-          <w:lang w:val="en-AU"/>
-        </w:rPr>
-        <w:t xml:space="preserve"> or write this to </w:t>
+        <w:t xml:space="preserve">Firmware provides support to change the default firmware lcfg or write this to </w:t>
       </w:r>
       <w:r>
         <w:rPr>
@@ -19146,55 +18731,13 @@
         <w:rPr>
           <w:lang w:val="en-AU"/>
         </w:rPr>
-        <w:t xml:space="preserve">. Following the instructions from AWT, LT Application can be tuned to make it work consistently and accurately for that person from that Watch. If tuning has been done to modify the default </w:t>
-      </w:r>
-      <w:proofErr w:type="spellStart"/>
-      <w:r>
-        <w:rPr>
-          <w:lang w:val="en-AU"/>
-        </w:rPr>
-        <w:t>lcfg</w:t>
-      </w:r>
-      <w:proofErr w:type="spellEnd"/>
-      <w:r>
-        <w:rPr>
-          <w:lang w:val="en-AU"/>
-        </w:rPr>
-        <w:t xml:space="preserve">, it would be lost after a Watch reset. Adding the LT application </w:t>
-      </w:r>
-      <w:proofErr w:type="spellStart"/>
-      <w:r>
-        <w:rPr>
-          <w:lang w:val="en-AU"/>
-        </w:rPr>
-        <w:t>lcfg</w:t>
-      </w:r>
-      <w:proofErr w:type="spellEnd"/>
-      <w:r>
-        <w:rPr>
-          <w:lang w:val="en-AU"/>
-        </w:rPr>
-        <w:t xml:space="preserve"> into the DCB, would retain it even after a Watch reset.</w:t>
-      </w:r>
-      <w:r>
-        <w:rPr>
-          <w:lang w:val="en-AU"/>
-        </w:rPr>
-        <w:t xml:space="preserve"> Having a DCB configuration would override the default firmware </w:t>
-      </w:r>
-      <w:proofErr w:type="spellStart"/>
-      <w:r>
-        <w:rPr>
-          <w:lang w:val="en-AU"/>
-        </w:rPr>
-        <w:t>lcfg</w:t>
-      </w:r>
-      <w:proofErr w:type="spellEnd"/>
-      <w:r>
-        <w:rPr>
-          <w:lang w:val="en-AU"/>
-        </w:rPr>
-        <w:t>.</w:t>
+        <w:t>. Following the instructions from AWT, LT Application can be tuned to make it work consistently and accurately for that person from that Watch. If tuning has been done to modify the default lcfg, it would be lost after a Watch reset. Adding the LT application lcfg into the DCB, would retain it even after a Watch reset.</w:t>
+      </w:r>
+      <w:r>
+        <w:rPr>
+          <w:lang w:val="en-AU"/>
+        </w:rPr>
+        <w:t xml:space="preserve"> Having a DCB configuration would override the default firmware lcfg.</w:t>
       </w:r>
     </w:p>
     <w:p>
@@ -19268,35 +18811,7 @@
         <w:rPr>
           <w:lang w:val="en-AU"/>
         </w:rPr>
-        <w:t xml:space="preserve">needs to connect Watch with AWT via BLE, go to </w:t>
-      </w:r>
-      <w:proofErr w:type="spellStart"/>
-      <w:r>
-        <w:rPr>
-          <w:lang w:val="en-AU"/>
-        </w:rPr>
-        <w:t>MultiView</w:t>
-      </w:r>
-      <w:proofErr w:type="spellEnd"/>
-      <w:r>
-        <w:rPr>
-          <w:lang w:val="en-AU"/>
-        </w:rPr>
-        <w:t xml:space="preserve">, select the Low touch logging icon, enter the Tuning </w:t>
-      </w:r>
-      <w:proofErr w:type="gramStart"/>
-      <w:r>
-        <w:rPr>
-          <w:lang w:val="en-AU"/>
-        </w:rPr>
-        <w:t>View</w:t>
-      </w:r>
-      <w:proofErr w:type="gramEnd"/>
-      <w:r>
-        <w:rPr>
-          <w:lang w:val="en-AU"/>
-        </w:rPr>
-        <w:t xml:space="preserve"> and follow the instructions there</w:t>
+        <w:t>needs to connect Watch with AWT via BLE, go to MultiView, select the Low touch logging icon, enter the Tuning View and follow the instructions there</w:t>
       </w:r>
       <w:r>
         <w:rPr>
@@ -19813,9 +19328,8 @@
                 <w:bCs/>
                 <w:lang w:val="en-AU"/>
               </w:rPr>
-              <w:t xml:space="preserve">Sample </w:t>
-            </w:r>
-            <w:proofErr w:type="gramStart"/>
+              <w:t>Sample Rate</w:t>
+            </w:r>
             <w:r>
               <w:rPr>
                 <w:rFonts w:asciiTheme="minorHAnsi" w:hAnsiTheme="minorHAnsi" w:cstheme="minorHAnsi"/>
@@ -19823,26 +19337,7 @@
                 <w:bCs/>
                 <w:lang w:val="en-AU"/>
               </w:rPr>
-              <w:t>Rate</w:t>
-            </w:r>
-            <w:r>
-              <w:rPr>
-                <w:rFonts w:asciiTheme="minorHAnsi" w:hAnsiTheme="minorHAnsi" w:cstheme="minorHAnsi"/>
-                <w:b/>
-                <w:bCs/>
-                <w:lang w:val="en-AU"/>
-              </w:rPr>
-              <w:t>(</w:t>
-            </w:r>
-            <w:proofErr w:type="gramEnd"/>
-            <w:r>
-              <w:rPr>
-                <w:rFonts w:asciiTheme="minorHAnsi" w:hAnsiTheme="minorHAnsi" w:cstheme="minorHAnsi"/>
-                <w:b/>
-                <w:bCs/>
-                <w:lang w:val="en-AU"/>
-              </w:rPr>
-              <w:t>Hz)</w:t>
+              <w:t>(Hz)</w:t>
             </w:r>
           </w:p>
         </w:tc>
@@ -20256,7 +19751,6 @@
                 <w:lang w:val="en-AU"/>
               </w:rPr>
             </w:pPr>
-            <w:proofErr w:type="spellStart"/>
             <w:r>
               <w:rPr>
                 <w:rFonts w:asciiTheme="minorHAnsi" w:hAnsiTheme="minorHAnsi" w:cstheme="minorHAnsi"/>
@@ -20264,7 +19758,6 @@
               </w:rPr>
               <w:t>Syncppg</w:t>
             </w:r>
-            <w:proofErr w:type="spellEnd"/>
           </w:p>
         </w:tc>
         <w:tc>
@@ -21089,27 +20582,17 @@
         </w:rPr>
         <w:t xml:space="preserve">ncrease in slots and channels. </w:t>
       </w:r>
-      <w:proofErr w:type="spellStart"/>
-      <w:proofErr w:type="gramStart"/>
       <w:r>
         <w:rPr>
           <w:lang w:val="en-AU"/>
         </w:rPr>
         <w:t>Eg</w:t>
       </w:r>
-      <w:proofErr w:type="spellEnd"/>
-      <w:r>
-        <w:rPr>
-          <w:lang w:val="en-AU"/>
-        </w:rPr>
-        <w:t>:-</w:t>
-      </w:r>
-      <w:proofErr w:type="gramEnd"/>
-      <w:r>
-        <w:rPr>
-          <w:lang w:val="en-AU"/>
-        </w:rPr>
-        <w:t xml:space="preserve"> </w:t>
+      <w:r>
+        <w:rPr>
+          <w:lang w:val="en-AU"/>
+        </w:rPr>
+        <w:t xml:space="preserve">:- </w:t>
       </w:r>
       <w:r>
         <w:rPr>
@@ -21259,7 +20742,6 @@
                 <w:lang w:val="en-AU"/>
               </w:rPr>
             </w:pPr>
-            <w:proofErr w:type="spellStart"/>
             <w:r>
               <w:rPr>
                 <w:rFonts w:asciiTheme="minorHAnsi" w:hAnsiTheme="minorHAnsi" w:cstheme="minorHAnsi"/>
@@ -21269,7 +20751,6 @@
               </w:rPr>
               <w:t>Syncppg</w:t>
             </w:r>
-            <w:proofErr w:type="spellEnd"/>
           </w:p>
         </w:tc>
         <w:tc>
@@ -24605,7 +24086,14 @@
                 <w:rFonts w:eastAsia="Arial" w:cstheme="minorHAnsi"/>
                 <w:lang w:val="en-AU"/>
               </w:rPr>
-              <w:t>Reserved</w:t>
+              <w:t>ADPD slot number</w:t>
+            </w:r>
+            <w:r>
+              <w:rPr>
+                <w:rFonts w:eastAsia="Arial" w:cstheme="minorHAnsi"/>
+                <w:lang w:val="en-AU"/>
+              </w:rPr>
+              <w:t xml:space="preserve"> (e.g., slotA-0, slotB-1, slotC-2 , slotD-3 ..)</w:t>
             </w:r>
           </w:p>
         </w:tc>
@@ -25220,25 +24708,7 @@
           <w:color w:val="000000"/>
           <w:lang w:bidi="ar-SA"/>
         </w:rPr>
-        <w:t xml:space="preserve"> select the right MAC ID of their watch to complete the connection. If the user is not sure of the MAC ID, then the watch can be reset when one of the </w:t>
-      </w:r>
-      <w:proofErr w:type="gramStart"/>
-      <w:r>
-        <w:rPr>
-          <w:rFonts w:cstheme="minorHAnsi"/>
-          <w:color w:val="000000"/>
-          <w:lang w:bidi="ar-SA"/>
-        </w:rPr>
-        <w:t>MAC</w:t>
-      </w:r>
-      <w:proofErr w:type="gramEnd"/>
-      <w:r>
-        <w:rPr>
-          <w:rFonts w:cstheme="minorHAnsi"/>
-          <w:color w:val="000000"/>
-          <w:lang w:bidi="ar-SA"/>
-        </w:rPr>
-        <w:t xml:space="preserve"> IDs from the list will be removed. Once the watch comes of reset, its MAC ID will be displayed. </w:t>
+        <w:t xml:space="preserve"> select the right MAC ID of their watch to complete the connection. If the user is not sure of the MAC ID, then the watch can be reset when one of the MAC IDs from the list will be removed. Once the watch comes of reset, its MAC ID will be displayed. </w:t>
       </w:r>
       <w:r>
         <w:t xml:space="preserve">The user can see the MAC ID of the Watch from LCD Display, by going to </w:t>
@@ -25443,26 +24913,16 @@
           <w:color w:val="000000"/>
           <w:lang w:val="en-US" w:bidi="ar-SA"/>
         </w:rPr>
-        <w:t xml:space="preserve">Application </w:t>
-      </w:r>
-      <w:proofErr w:type="spellStart"/>
+        <w:t>Application W</w:t>
+      </w:r>
       <w:r>
         <w:rPr>
           <w:rFonts w:asciiTheme="minorHAnsi" w:eastAsiaTheme="minorEastAsia" w:hAnsiTheme="minorHAnsi" w:cstheme="minorHAnsi"/>
           <w:color w:val="000000"/>
           <w:lang w:val="en-US" w:bidi="ar-SA"/>
         </w:rPr>
-        <w:t>W</w:t>
-      </w:r>
-      <w:r>
-        <w:rPr>
-          <w:rFonts w:asciiTheme="minorHAnsi" w:eastAsiaTheme="minorEastAsia" w:hAnsiTheme="minorHAnsi" w:cstheme="minorHAnsi"/>
-          <w:color w:val="000000"/>
-          <w:lang w:val="en-US" w:bidi="ar-SA"/>
-        </w:rPr>
         <w:t>avetool</w:t>
       </w:r>
-      <w:proofErr w:type="spellEnd"/>
       <w:r>
         <w:rPr>
           <w:rFonts w:asciiTheme="minorHAnsi" w:eastAsiaTheme="minorEastAsia" w:hAnsiTheme="minorHAnsi" w:cstheme="minorHAnsi"/>
@@ -26092,29 +25552,7 @@
                 <w:sz w:val="22"/>
                 <w:szCs w:val="22"/>
               </w:rPr>
-              <w:t>(</w:t>
-            </w:r>
-            <w:proofErr w:type="spellStart"/>
-            <w:r>
-              <w:rPr>
-                <w:rFonts w:asciiTheme="minorHAnsi" w:hAnsiTheme="minorHAnsi" w:cstheme="minorHAnsi"/>
-                <w:b/>
-                <w:bCs/>
-                <w:sz w:val="22"/>
-                <w:szCs w:val="22"/>
-              </w:rPr>
-              <w:t>hrs</w:t>
-            </w:r>
-            <w:proofErr w:type="spellEnd"/>
-            <w:r>
-              <w:rPr>
-                <w:rFonts w:asciiTheme="minorHAnsi" w:hAnsiTheme="minorHAnsi" w:cstheme="minorHAnsi"/>
-                <w:b/>
-                <w:bCs/>
-                <w:sz w:val="22"/>
-                <w:szCs w:val="22"/>
-              </w:rPr>
-              <w:t>)</w:t>
+              <w:t>(hrs)</w:t>
             </w:r>
           </w:p>
         </w:tc>
@@ -26473,25 +25911,7 @@
                 <w:sz w:val="22"/>
                 <w:szCs w:val="22"/>
               </w:rPr>
-              <w:t xml:space="preserve">00Hz from Slot </w:t>
-            </w:r>
-            <w:proofErr w:type="gramStart"/>
-            <w:r>
-              <w:rPr>
-                <w:rFonts w:asciiTheme="minorHAnsi" w:hAnsiTheme="minorHAnsi" w:cstheme="minorHAnsi"/>
-                <w:sz w:val="22"/>
-                <w:szCs w:val="22"/>
-              </w:rPr>
-              <w:t>F,G</w:t>
-            </w:r>
-            <w:proofErr w:type="gramEnd"/>
-            <w:r>
-              <w:rPr>
-                <w:rFonts w:asciiTheme="minorHAnsi" w:hAnsiTheme="minorHAnsi" w:cstheme="minorHAnsi"/>
-                <w:sz w:val="22"/>
-                <w:szCs w:val="22"/>
-              </w:rPr>
-              <w:t>,H,I - 2 Channel Data</w:t>
+              <w:t>00Hz from Slot F,G,H,I - 2 Channel Data</w:t>
             </w:r>
             <w:r>
               <w:rPr>
@@ -26878,25 +26298,7 @@
           <w:color w:val="000000"/>
           <w:lang w:bidi="ar-SA"/>
         </w:rPr>
-        <w:t xml:space="preserve">. This is irrespective of the space left on the NAND Flash. In case of Low touch, this limit includes the configuration file also, </w:t>
-      </w:r>
-      <w:proofErr w:type="spellStart"/>
-      <w:r>
-        <w:rPr>
-          <w:rFonts w:cstheme="minorHAnsi"/>
-          <w:color w:val="000000"/>
-          <w:lang w:bidi="ar-SA"/>
-        </w:rPr>
-        <w:t>i.e</w:t>
-      </w:r>
-      <w:proofErr w:type="spellEnd"/>
-      <w:r>
-        <w:rPr>
-          <w:rFonts w:cstheme="minorHAnsi"/>
-          <w:color w:val="000000"/>
-          <w:lang w:bidi="ar-SA"/>
-        </w:rPr>
-        <w:t xml:space="preserve"> 6</w:t>
+        <w:t>. This is irrespective of the space left on the NAND Flash. In case of Low touch, this limit includes the configuration file also, i.e 6</w:t>
       </w:r>
       <w:r>
         <w:rPr>
@@ -28452,42 +27854,22 @@
       <w:spacing w:before="180"/>
       <w:jc w:val="right"/>
     </w:pPr>
-    <w:r>
-      <w:fldChar w:fldCharType="begin"/>
-    </w:r>
-    <w:r>
-      <w:instrText xml:space="preserve"> DOCPROPERTY  Title  \* MERGEFORMAT </w:instrText>
-    </w:r>
-    <w:r>
-      <w:fldChar w:fldCharType="separate"/>
-    </w:r>
-    <w:r>
-      <w:t>ADI VSM Watch Firmware</w:t>
-    </w:r>
-    <w:r>
-      <w:fldChar w:fldCharType="end"/>
-    </w:r>
+    <w:fldSimple w:instr=" DOCPROPERTY  Title  \* MERGEFORMAT ">
+      <w:r>
+        <w:t>ADI VSM Watch Firmware</w:t>
+      </w:r>
+    </w:fldSimple>
     <w:r>
       <w:t xml:space="preserve"> </w:t>
     </w:r>
     <w:r>
       <w:t xml:space="preserve">Revision </w:t>
     </w:r>
-    <w:r>
-      <w:fldChar w:fldCharType="begin"/>
-    </w:r>
-    <w:r>
-      <w:instrText xml:space="preserve"> DOCPROPERTY  "Revision number"  \* MERGEFORMAT </w:instrText>
-    </w:r>
-    <w:r>
-      <w:fldChar w:fldCharType="separate"/>
-    </w:r>
-    <w:r>
-      <w:t>1.1</w:t>
-    </w:r>
-    <w:r>
-      <w:fldChar w:fldCharType="end"/>
-    </w:r>
+    <w:fldSimple w:instr=" DOCPROPERTY  &quot;Revision number&quot;  \* MERGEFORMAT ">
+      <w:r>
+        <w:t>1.1</w:t>
+      </w:r>
+    </w:fldSimple>
   </w:p>
 </w:hdr>
 </file>
@@ -41650,19 +41032,6 @@
 </file>
 
 <file path=customXml/item2.xml><?xml version="1.0" encoding="utf-8"?>
-<?mso-contentType ?>
-<FormTemplates xmlns="http://schemas.microsoft.com/sharepoint/v3/contenttype/forms">
-  <Display>DocumentLibraryForm</Display>
-  <Edit>DocumentLibraryForm</Edit>
-  <New>DocumentLibraryForm</New>
-</FormTemplates>
-</file>
-
-<file path=customXml/item3.xml><?xml version="1.0" encoding="utf-8"?>
-<b:Sources xmlns:b="http://schemas.openxmlformats.org/officeDocument/2006/bibliography" xmlns="http://schemas.openxmlformats.org/officeDocument/2006/bibliography" SelectedStyle="\APASixthEditionOfficeOnline.xsl" StyleName="APA" Version="6"/>
-</file>
-
-<file path=customXml/item4.xml><?xml version="1.0" encoding="utf-8"?>
 <ct:contentTypeSchema xmlns:ct="http://schemas.microsoft.com/office/2006/metadata/contentType" xmlns:ma="http://schemas.microsoft.com/office/2006/metadata/properties/metaAttributes" ct:_="" ma:_="" ma:contentTypeName="Document" ma:contentTypeID="0x010100CE7550BDFDF36D42BF7C1DE7945601B5" ma:contentTypeVersion="12" ma:contentTypeDescription="Create a new document." ma:contentTypeScope="" ma:versionID="f8bdd0e187eba33be5b5af4d7a3b79e0">
   <xsd:schema xmlns:xsd="http://www.w3.org/2001/XMLSchema" xmlns:xs="http://www.w3.org/2001/XMLSchema" xmlns:p="http://schemas.microsoft.com/office/2006/metadata/properties" xmlns:ns3="d5f4aa3c-8f11-4294-8203-8008f96e1ce9" xmlns:ns4="301cc601-2b64-4a10-a523-4bdd349dfccb" targetNamespace="http://schemas.microsoft.com/office/2006/metadata/properties" ma:root="true" ma:fieldsID="ab189cb6512482d22e6102dee916e88d" ns3:_="" ns4:_="">
     <xsd:import namespace="d5f4aa3c-8f11-4294-8203-8008f96e1ce9"/>
@@ -41879,6 +41248,19 @@
 </ct:contentTypeSchema>
 </file>
 
+<file path=customXml/item3.xml><?xml version="1.0" encoding="utf-8"?>
+<b:Sources xmlns:b="http://schemas.openxmlformats.org/officeDocument/2006/bibliography" xmlns="http://schemas.openxmlformats.org/officeDocument/2006/bibliography" SelectedStyle="\APASixthEditionOfficeOnline.xsl" StyleName="APA" Version="6"/>
+</file>
+
+<file path=customXml/item4.xml><?xml version="1.0" encoding="utf-8"?>
+<?mso-contentType ?>
+<FormTemplates xmlns="http://schemas.microsoft.com/sharepoint/v3/contenttype/forms">
+  <Display>DocumentLibraryForm</Display>
+  <Edit>DocumentLibraryForm</Edit>
+  <New>DocumentLibraryForm</New>
+</FormTemplates>
+</file>
+
 <file path=customXml/itemProps1.xml><?xml version="1.0" encoding="utf-8"?>
 <ds:datastoreItem xmlns:ds="http://schemas.openxmlformats.org/officeDocument/2006/customXml" ds:itemID="{3D7E4835-B9D3-441E-91C1-63059C57207A}">
   <ds:schemaRefs>
@@ -41889,22 +41271,6 @@
 </file>
 
 <file path=customXml/itemProps2.xml><?xml version="1.0" encoding="utf-8"?>
-<ds:datastoreItem xmlns:ds="http://schemas.openxmlformats.org/officeDocument/2006/customXml" ds:itemID="{F57CA1A0-E75B-4BA9-9EB3-329CA395E84D}">
-  <ds:schemaRefs>
-    <ds:schemaRef ds:uri="http://schemas.microsoft.com/sharepoint/v3/contenttype/forms"/>
-  </ds:schemaRefs>
-</ds:datastoreItem>
-</file>
-
-<file path=customXml/itemProps3.xml><?xml version="1.0" encoding="utf-8"?>
-<ds:datastoreItem xmlns:ds="http://schemas.openxmlformats.org/officeDocument/2006/customXml" ds:itemID="{865D25E5-6D06-4A88-93F6-EE59CDC2D3EF}">
-  <ds:schemaRefs>
-    <ds:schemaRef ds:uri="http://schemas.openxmlformats.org/officeDocument/2006/bibliography"/>
-  </ds:schemaRefs>
-</ds:datastoreItem>
-</file>
-
-<file path=customXml/itemProps4.xml><?xml version="1.0" encoding="utf-8"?>
 <ds:datastoreItem xmlns:ds="http://schemas.openxmlformats.org/officeDocument/2006/customXml" ds:itemID="{2EB09245-B8E6-4B0C-AE17-3E1EFD8A46E0}">
   <ds:schemaRefs>
     <ds:schemaRef ds:uri="http://schemas.microsoft.com/office/2006/metadata/contentType"/>
@@ -41921,4 +41287,20 @@
     <ds:schemaRef ds:uri="http://schemas.microsoft.com/internal/obd"/>
   </ds:schemaRefs>
 </ds:datastoreItem>
+</file>
+
+<file path=customXml/itemProps3.xml><?xml version="1.0" encoding="utf-8"?>
+<ds:datastoreItem xmlns:ds="http://schemas.openxmlformats.org/officeDocument/2006/customXml" ds:itemID="{865D25E5-6D06-4A88-93F6-EE59CDC2D3EF}">
+  <ds:schemaRefs>
+    <ds:schemaRef ds:uri="http://schemas.openxmlformats.org/officeDocument/2006/bibliography"/>
+  </ds:schemaRefs>
+</ds:datastoreItem>
+</file>
+
+<file path=customXml/itemProps4.xml><?xml version="1.0" encoding="utf-8"?>
+<ds:datastoreItem xmlns:ds="http://schemas.openxmlformats.org/officeDocument/2006/customXml" ds:itemID="{F57CA1A0-E75B-4BA9-9EB3-329CA395E84D}">
+  <ds:schemaRefs>
+    <ds:schemaRef ds:uri="http://schemas.microsoft.com/sharepoint/v3/contenttype/forms"/>
+  </ds:schemaRefs>
+</ds:datastoreItem>
 </file>
</xml_diff>

<commit_message>
Updated Source Code on 9th Dec 2021 from ADI-Bitbucket
</commit_message>
<xml_diff>
--- a/adi_study_watch/nrf5_sdk_15.2.0/adi_study_watch/doc/ADI_VSM_Watch_IV_Firmware.docx
+++ b/adi_study_watch/nrf5_sdk_15.2.0/adi_study_watch/doc/ADI_VSM_Watch_IV_Firmware.docx
@@ -979,13 +979,7 @@
               <w:rPr>
                 <w:szCs w:val="22"/>
               </w:rPr>
-              <w:t>0.</w:t>
-            </w:r>
-            <w:r>
-              <w:rPr>
-                <w:szCs w:val="22"/>
-              </w:rPr>
-              <w:t>9</w:t>
+              <w:t>0.9</w:t>
             </w:r>
           </w:p>
         </w:tc>
@@ -1007,25 +1001,7 @@
               <w:rPr>
                 <w:szCs w:val="22"/>
               </w:rPr>
-              <w:t>24</w:t>
-            </w:r>
-            <w:r>
-              <w:rPr>
-                <w:szCs w:val="22"/>
-              </w:rPr>
-              <w:t>-</w:t>
-            </w:r>
-            <w:r>
-              <w:rPr>
-                <w:szCs w:val="22"/>
-              </w:rPr>
-              <w:t>Sept</w:t>
-            </w:r>
-            <w:r>
-              <w:rPr>
-                <w:szCs w:val="22"/>
-              </w:rPr>
-              <w:t>-2021</w:t>
+              <w:t>24-Sept-2021</w:t>
             </w:r>
           </w:p>
         </w:tc>
@@ -1103,7 +1079,15 @@
         <w:t>1</w:t>
       </w:r>
       <w:r>
-        <w:t xml:space="preserve"> Analog Devices, Inc.  All Rights Reserved.  This software is proprietary and confidential to Analog Devices, Inc. and its licensors.  This document may not be reproduced in any form without prior, express written consent from Analog Devices, Inc.</w:t>
+        <w:t xml:space="preserve"> Analog Devices, Inc.  All Rights Reserved.  This software is proprietary and confidential to Analog Devices, </w:t>
+      </w:r>
+      <w:proofErr w:type="gramStart"/>
+      <w:r>
+        <w:t>Inc.</w:t>
+      </w:r>
+      <w:proofErr w:type="gramEnd"/>
+      <w:r>
+        <w:t xml:space="preserve"> and its licensors.  This document may not be reproduced in any form without prior, express written consent from Analog Devices, Inc.</w:t>
       </w:r>
     </w:p>
     <w:p>
@@ -6169,6 +6153,7 @@
               </w:rPr>
             </w:pPr>
             <w:hyperlink r:id="rId11" w:history="1">
+              <w:proofErr w:type="spellStart"/>
               <w:r>
                 <w:rPr>
                   <w:rStyle w:val="Hyperlink"/>
@@ -6176,6 +6161,7 @@
                 </w:rPr>
                 <w:t>NordicNUS</w:t>
               </w:r>
+              <w:proofErr w:type="spellEnd"/>
             </w:hyperlink>
           </w:p>
         </w:tc>
@@ -6449,12 +6435,14 @@
             <w:pPr>
               <w:pStyle w:val="BodyText"/>
             </w:pPr>
+            <w:proofErr w:type="spellStart"/>
             <w:r>
               <w:t>ElectroCardio</w:t>
             </w:r>
             <w:r>
               <w:t>Gram</w:t>
             </w:r>
+            <w:proofErr w:type="spellEnd"/>
           </w:p>
         </w:tc>
       </w:tr>
@@ -6702,7 +6690,15 @@
               <w:pStyle w:val="BodyText"/>
             </w:pPr>
             <w:r>
-              <w:t>Over The Air</w:t>
+              <w:t xml:space="preserve">Over </w:t>
+            </w:r>
+            <w:proofErr w:type="gramStart"/>
+            <w:r>
+              <w:t>The</w:t>
+            </w:r>
+            <w:proofErr w:type="gramEnd"/>
+            <w:r>
+              <w:t xml:space="preserve"> Air</w:t>
             </w:r>
           </w:p>
         </w:tc>
@@ -6840,9 +6836,11 @@
             <w:r>
               <w:t xml:space="preserve"> </w:t>
             </w:r>
+            <w:proofErr w:type="spellStart"/>
             <w:r>
               <w:t>Wavetool</w:t>
             </w:r>
+            <w:proofErr w:type="spellEnd"/>
           </w:p>
         </w:tc>
       </w:tr>
@@ -7075,6 +7073,7 @@
         </w:rPr>
         <w:t xml:space="preserve">and </w:t>
       </w:r>
+      <w:proofErr w:type="spellStart"/>
       <w:r>
         <w:rPr>
           <w:rFonts w:ascii="Arial" w:eastAsia="Times New Roman" w:hAnsi="Arial" w:cs="Arial"/>
@@ -7083,8 +7082,9 @@
           <w:szCs w:val="21"/>
           <w:lang w:eastAsia="en-US" w:bidi="ar-SA"/>
         </w:rPr>
-        <w:t>FreeRTOS V10.0.0 source code is being used</w:t>
-      </w:r>
+        <w:t>FreeRTOS</w:t>
+      </w:r>
+      <w:proofErr w:type="spellEnd"/>
       <w:r>
         <w:rPr>
           <w:rFonts w:ascii="Arial" w:eastAsia="Times New Roman" w:hAnsi="Arial" w:cs="Arial"/>
@@ -7093,14 +7093,9 @@
           <w:szCs w:val="21"/>
           <w:lang w:eastAsia="en-US" w:bidi="ar-SA"/>
         </w:rPr>
-        <w:t xml:space="preserve"> for the firmware development.</w:t>
-      </w:r>
-    </w:p>
-    <w:p>
-      <w:pPr>
-        <w:shd w:val="clear" w:color="auto" w:fill="FFFFFF"/>
-        <w:spacing w:before="150" w:after="0" w:line="240" w:lineRule="auto"/>
-        <w:jc w:val="both"/>
+        <w:t xml:space="preserve"> V10.0.0 source code is being used</w:t>
+      </w:r>
+      <w:r>
         <w:rPr>
           <w:rFonts w:ascii="Arial" w:eastAsia="Times New Roman" w:hAnsi="Arial" w:cs="Arial"/>
           <w:color w:val="333333"/>
@@ -7108,8 +7103,14 @@
           <w:szCs w:val="21"/>
           <w:lang w:eastAsia="en-US" w:bidi="ar-SA"/>
         </w:rPr>
-      </w:pPr>
-      <w:r>
+        <w:t xml:space="preserve"> for the firmware development.</w:t>
+      </w:r>
+    </w:p>
+    <w:p>
+      <w:pPr>
+        <w:shd w:val="clear" w:color="auto" w:fill="FFFFFF"/>
+        <w:spacing w:before="150" w:after="0" w:line="240" w:lineRule="auto"/>
+        <w:jc w:val="both"/>
         <w:rPr>
           <w:rFonts w:ascii="Arial" w:eastAsia="Times New Roman" w:hAnsi="Arial" w:cs="Arial"/>
           <w:color w:val="333333"/>
@@ -7117,8 +7118,7 @@
           <w:szCs w:val="21"/>
           <w:lang w:eastAsia="en-US" w:bidi="ar-SA"/>
         </w:rPr>
-        <w:t>"SEGGER Embedded Studio for ARM Release 4.12 Build 2018112601.37855 Windows x64"</w:t>
-      </w:r>
+      </w:pPr>
       <w:r>
         <w:rPr>
           <w:rFonts w:ascii="Arial" w:eastAsia="Times New Roman" w:hAnsi="Arial" w:cs="Arial"/>
@@ -7127,15 +7127,9 @@
           <w:szCs w:val="21"/>
           <w:lang w:eastAsia="en-US" w:bidi="ar-SA"/>
         </w:rPr>
-        <w:t xml:space="preserve"> is used for developing the Watch application binary.</w:t>
-      </w:r>
-    </w:p>
-    <w:p>
-      <w:pPr>
-        <w:shd w:val="clear" w:color="auto" w:fill="FFFFFF"/>
-        <w:spacing w:after="0" w:line="240" w:lineRule="auto"/>
-        <w:ind w:left="720" w:hanging="720"/>
-        <w:jc w:val="both"/>
+        <w:t>"SEGGER Embedded Studio for ARM Release 4.12 Build 2018112601.37855 Windows x64"</w:t>
+      </w:r>
+      <w:r>
         <w:rPr>
           <w:rFonts w:ascii="Arial" w:eastAsia="Times New Roman" w:hAnsi="Arial" w:cs="Arial"/>
           <w:color w:val="333333"/>
@@ -7143,7 +7137,8 @@
           <w:szCs w:val="21"/>
           <w:lang w:eastAsia="en-US" w:bidi="ar-SA"/>
         </w:rPr>
-      </w:pPr>
+        <w:t xml:space="preserve"> is used for developing the Watch application binary.</w:t>
+      </w:r>
     </w:p>
     <w:p>
       <w:pPr>
@@ -7159,7 +7154,13 @@
           <w:lang w:eastAsia="en-US" w:bidi="ar-SA"/>
         </w:rPr>
       </w:pPr>
-      <w:r>
+    </w:p>
+    <w:p>
+      <w:pPr>
+        <w:shd w:val="clear" w:color="auto" w:fill="FFFFFF"/>
+        <w:spacing w:after="0" w:line="240" w:lineRule="auto"/>
+        <w:ind w:left="720" w:hanging="720"/>
+        <w:jc w:val="both"/>
         <w:rPr>
           <w:rFonts w:ascii="Arial" w:eastAsia="Times New Roman" w:hAnsi="Arial" w:cs="Arial"/>
           <w:color w:val="333333"/>
@@ -7167,8 +7168,7 @@
           <w:szCs w:val="21"/>
           <w:lang w:eastAsia="en-US" w:bidi="ar-SA"/>
         </w:rPr>
-        <w:t>For developer testing of the commands provided to the tools from the Watch, a</w:t>
-      </w:r>
+      </w:pPr>
       <w:r>
         <w:rPr>
           <w:rFonts w:ascii="Arial" w:eastAsia="Times New Roman" w:hAnsi="Arial" w:cs="Arial"/>
@@ -7177,7 +7177,7 @@
           <w:szCs w:val="21"/>
           <w:lang w:eastAsia="en-US" w:bidi="ar-SA"/>
         </w:rPr>
-        <w:t xml:space="preserve"> command line interface</w:t>
+        <w:t>For developer testing of the commands provided to the tools from the Watch, a</w:t>
       </w:r>
       <w:r>
         <w:rPr>
@@ -7187,6 +7187,16 @@
           <w:szCs w:val="21"/>
           <w:lang w:eastAsia="en-US" w:bidi="ar-SA"/>
         </w:rPr>
+        <w:t xml:space="preserve"> command line interface</w:t>
+      </w:r>
+      <w:r>
+        <w:rPr>
+          <w:rFonts w:ascii="Arial" w:eastAsia="Times New Roman" w:hAnsi="Arial" w:cs="Arial"/>
+          <w:color w:val="333333"/>
+          <w:sz w:val="21"/>
+          <w:szCs w:val="21"/>
+          <w:lang w:eastAsia="en-US" w:bidi="ar-SA"/>
+        </w:rPr>
         <w:t xml:space="preserve"> </w:t>
       </w:r>
     </w:p>
@@ -7393,6 +7403,7 @@
         </w:rPr>
         <w:t xml:space="preserve"> application and BLE </w:t>
       </w:r>
+      <w:proofErr w:type="spellStart"/>
       <w:r>
         <w:rPr>
           <w:rFonts w:ascii="Arial" w:eastAsia="Times New Roman" w:hAnsi="Arial" w:cs="Arial"/>
@@ -7433,6 +7444,7 @@
         </w:rPr>
         <w:t>evice</w:t>
       </w:r>
+      <w:proofErr w:type="spellEnd"/>
       <w:r>
         <w:rPr>
           <w:rFonts w:ascii="Arial" w:eastAsia="Times New Roman" w:hAnsi="Arial" w:cs="Arial"/>
@@ -7661,6 +7673,7 @@
         </w:rPr>
         <w:t xml:space="preserve">application and the </w:t>
       </w:r>
+      <w:proofErr w:type="spellStart"/>
       <w:r>
         <w:rPr>
           <w:rFonts w:asciiTheme="minorHAnsi" w:hAnsiTheme="minorHAnsi" w:cstheme="minorHAnsi"/>
@@ -7697,6 +7710,7 @@
         </w:rPr>
         <w:t>evice</w:t>
       </w:r>
+      <w:proofErr w:type="spellEnd"/>
       <w:r>
         <w:rPr>
           <w:rFonts w:asciiTheme="minorHAnsi" w:hAnsiTheme="minorHAnsi" w:cstheme="minorHAnsi"/>
@@ -7785,7 +7799,23 @@
           <w:rFonts w:cstheme="minorHAnsi"/>
           <w:color w:val="474747"/>
         </w:rPr>
-        <w:t>pdating the application, SoftDevice and bootloader</w:t>
+        <w:t xml:space="preserve">pdating the application, </w:t>
+      </w:r>
+      <w:proofErr w:type="spellStart"/>
+      <w:r>
+        <w:rPr>
+          <w:rFonts w:cstheme="minorHAnsi"/>
+          <w:color w:val="474747"/>
+        </w:rPr>
+        <w:t>SoftDevice</w:t>
+      </w:r>
+      <w:proofErr w:type="spellEnd"/>
+      <w:r>
+        <w:rPr>
+          <w:rFonts w:cstheme="minorHAnsi"/>
+          <w:color w:val="474747"/>
+        </w:rPr>
+        <w:t xml:space="preserve"> and bootloader</w:t>
       </w:r>
     </w:p>
     <w:p>
@@ -7886,8 +7916,17 @@
     </w:p>
     <w:p>
       <w:r>
-        <w:t xml:space="preserve">The Watch application is developed using the nRF52 SDK framework, having FreeRTOS and using the </w:t>
-      </w:r>
+        <w:t xml:space="preserve">The Watch application is developed using the nRF52 SDK framework, having </w:t>
+      </w:r>
+      <w:proofErr w:type="spellStart"/>
+      <w:r>
+        <w:t>FreeRTOS</w:t>
+      </w:r>
+      <w:proofErr w:type="spellEnd"/>
+      <w:r>
+        <w:t xml:space="preserve"> and using the </w:t>
+      </w:r>
+      <w:proofErr w:type="spellStart"/>
       <w:r>
         <w:t>S</w:t>
       </w:r>
@@ -7898,7 +7937,11 @@
         <w:t>D</w:t>
       </w:r>
       <w:r>
-        <w:t xml:space="preserve">evice BLE stack. </w:t>
+        <w:t>evice</w:t>
+      </w:r>
+      <w:proofErr w:type="spellEnd"/>
+      <w:r>
+        <w:t xml:space="preserve"> BLE stack. </w:t>
       </w:r>
       <w:r>
         <w:t xml:space="preserve">The </w:t>
@@ -8063,21 +8106,69 @@
           <w:rFonts w:asciiTheme="minorHAnsi" w:eastAsiaTheme="minorEastAsia" w:hAnsiTheme="minorHAnsi" w:cstheme="minorBidi"/>
           <w:lang w:val="en-US"/>
         </w:rPr>
-        <w:t xml:space="preserve"> is based on FreeRTOS operating system with BSP and </w:t>
-      </w:r>
+        <w:t xml:space="preserve"> is based on </w:t>
+      </w:r>
+      <w:proofErr w:type="spellStart"/>
       <w:r>
         <w:rPr>
           <w:rFonts w:asciiTheme="minorHAnsi" w:eastAsiaTheme="minorEastAsia" w:hAnsiTheme="minorHAnsi" w:cstheme="minorBidi"/>
           <w:lang w:val="en-US"/>
         </w:rPr>
-        <w:t>l</w:t>
-      </w:r>
+        <w:t>FreeRTOS</w:t>
+      </w:r>
+      <w:proofErr w:type="spellEnd"/>
       <w:r>
         <w:rPr>
           <w:rFonts w:asciiTheme="minorHAnsi" w:eastAsiaTheme="minorEastAsia" w:hAnsiTheme="minorHAnsi" w:cstheme="minorBidi"/>
           <w:lang w:val="en-US"/>
         </w:rPr>
-        <w:t>ibraries provided by nRF SDK 15.2.0 version.</w:t>
+        <w:t xml:space="preserve"> operating system with </w:t>
+      </w:r>
+      <w:proofErr w:type="gramStart"/>
+      <w:r>
+        <w:rPr>
+          <w:rFonts w:asciiTheme="minorHAnsi" w:eastAsiaTheme="minorEastAsia" w:hAnsiTheme="minorHAnsi" w:cstheme="minorBidi"/>
+          <w:lang w:val="en-US"/>
+        </w:rPr>
+        <w:t>BSP</w:t>
+      </w:r>
+      <w:proofErr w:type="gramEnd"/>
+      <w:r>
+        <w:rPr>
+          <w:rFonts w:asciiTheme="minorHAnsi" w:eastAsiaTheme="minorEastAsia" w:hAnsiTheme="minorHAnsi" w:cstheme="minorBidi"/>
+          <w:lang w:val="en-US"/>
+        </w:rPr>
+        <w:t xml:space="preserve"> and </w:t>
+      </w:r>
+      <w:r>
+        <w:rPr>
+          <w:rFonts w:asciiTheme="minorHAnsi" w:eastAsiaTheme="minorEastAsia" w:hAnsiTheme="minorHAnsi" w:cstheme="minorBidi"/>
+          <w:lang w:val="en-US"/>
+        </w:rPr>
+        <w:t>l</w:t>
+      </w:r>
+      <w:r>
+        <w:rPr>
+          <w:rFonts w:asciiTheme="minorHAnsi" w:eastAsiaTheme="minorEastAsia" w:hAnsiTheme="minorHAnsi" w:cstheme="minorBidi"/>
+          <w:lang w:val="en-US"/>
+        </w:rPr>
+        <w:t xml:space="preserve">ibraries provided by </w:t>
+      </w:r>
+      <w:proofErr w:type="spellStart"/>
+      <w:r>
+        <w:rPr>
+          <w:rFonts w:asciiTheme="minorHAnsi" w:eastAsiaTheme="minorEastAsia" w:hAnsiTheme="minorHAnsi" w:cstheme="minorBidi"/>
+          <w:lang w:val="en-US"/>
+        </w:rPr>
+        <w:t>nRF</w:t>
+      </w:r>
+      <w:proofErr w:type="spellEnd"/>
+      <w:r>
+        <w:rPr>
+          <w:rFonts w:asciiTheme="minorHAnsi" w:eastAsiaTheme="minorEastAsia" w:hAnsiTheme="minorHAnsi" w:cstheme="minorBidi"/>
+          <w:lang w:val="en-US"/>
+        </w:rPr>
+        <w:t xml:space="preserve"> SDK 15.2.0 version.</w:t>
       </w:r>
       <w:r>
         <w:rPr>
@@ -8494,7 +8585,15 @@
         <w:t>Watch application firmware uses</w:t>
       </w:r>
       <w:r>
-        <w:t xml:space="preserve"> FreeRTOS Framework with ADXL, ADPD4</w:t>
+        <w:t xml:space="preserve"> </w:t>
+      </w:r>
+      <w:proofErr w:type="spellStart"/>
+      <w:r>
+        <w:t>FreeRTOS</w:t>
+      </w:r>
+      <w:proofErr w:type="spellEnd"/>
+      <w:r>
+        <w:t xml:space="preserve"> Framework with ADXL, ADPD4</w:t>
       </w:r>
       <w:r>
         <w:t>x</w:t>
@@ -8506,7 +8605,15 @@
         <w:t>,</w:t>
       </w:r>
       <w:r>
-        <w:t xml:space="preserve"> BLE and Post Office as FreeRTOS tasks.</w:t>
+        <w:t xml:space="preserve"> BLE and Post Office as </w:t>
+      </w:r>
+      <w:proofErr w:type="spellStart"/>
+      <w:r>
+        <w:t>FreeRTOS</w:t>
+      </w:r>
+      <w:proofErr w:type="spellEnd"/>
+      <w:r>
+        <w:t xml:space="preserve"> tasks.</w:t>
       </w:r>
       <w:r>
         <w:t xml:space="preserve"> Post Office task is a routing task, which routes the M2M2 packets coming from external tools correctly to the intended internal task.</w:t>
@@ -8543,46 +8650,55 @@
         </w:rPr>
         <w:t xml:space="preserve">M2M2 stands for </w:t>
       </w:r>
+      <w:proofErr w:type="gramStart"/>
       <w:r>
         <w:rPr>
           <w:rFonts w:asciiTheme="minorHAnsi" w:eastAsiaTheme="minorEastAsia" w:hAnsiTheme="minorHAnsi" w:cstheme="minorBidi"/>
           <w:lang w:val="en-US"/>
         </w:rPr>
-        <w:t>Machine to Machine Messaging V</w:t>
-      </w:r>
+        <w:t>Machine to Machine</w:t>
+      </w:r>
+      <w:proofErr w:type="gramEnd"/>
       <w:r>
         <w:rPr>
           <w:rFonts w:asciiTheme="minorHAnsi" w:eastAsiaTheme="minorEastAsia" w:hAnsiTheme="minorHAnsi" w:cstheme="minorBidi"/>
           <w:lang w:val="en-US"/>
         </w:rPr>
-        <w:t>ersion</w:t>
+        <w:t xml:space="preserve"> Messaging V</w:t>
       </w:r>
       <w:r>
         <w:rPr>
           <w:rFonts w:asciiTheme="minorHAnsi" w:eastAsiaTheme="minorEastAsia" w:hAnsiTheme="minorHAnsi" w:cstheme="minorBidi"/>
           <w:lang w:val="en-US"/>
         </w:rPr>
-        <w:t>2</w:t>
+        <w:t>ersion</w:t>
       </w:r>
       <w:r>
         <w:rPr>
           <w:rFonts w:asciiTheme="minorHAnsi" w:eastAsiaTheme="minorEastAsia" w:hAnsiTheme="minorHAnsi" w:cstheme="minorBidi"/>
           <w:lang w:val="en-US"/>
         </w:rPr>
-        <w:t xml:space="preserve">. This is a protocol </w:t>
+        <w:t>2</w:t>
       </w:r>
       <w:r>
         <w:rPr>
           <w:rFonts w:asciiTheme="minorHAnsi" w:eastAsiaTheme="minorEastAsia" w:hAnsiTheme="minorHAnsi" w:cstheme="minorBidi"/>
           <w:lang w:val="en-US"/>
         </w:rPr>
-        <w:t xml:space="preserve">from ADI </w:t>
+        <w:t xml:space="preserve">. This is a protocol </w:t>
       </w:r>
       <w:r>
         <w:rPr>
           <w:rFonts w:asciiTheme="minorHAnsi" w:eastAsiaTheme="minorEastAsia" w:hAnsiTheme="minorHAnsi" w:cstheme="minorBidi"/>
           <w:lang w:val="en-US"/>
         </w:rPr>
+        <w:t xml:space="preserve">from ADI </w:t>
+      </w:r>
+      <w:r>
+        <w:rPr>
+          <w:rFonts w:asciiTheme="minorHAnsi" w:eastAsiaTheme="minorEastAsia" w:hAnsiTheme="minorHAnsi" w:cstheme="minorBidi"/>
+          <w:lang w:val="en-US"/>
+        </w:rPr>
         <w:t xml:space="preserve">designed to </w:t>
       </w:r>
       <w:r>
@@ -8734,8 +8850,16 @@
         <w:rPr>
           <w:lang w:val="en-US"/>
         </w:rPr>
-        <w:t>ariable length data field</w:t>
-      </w:r>
+        <w:t xml:space="preserve">ariable length data </w:t>
+      </w:r>
+      <w:proofErr w:type="gramStart"/>
+      <w:r>
+        <w:rPr>
+          <w:lang w:val="en-US"/>
+        </w:rPr>
+        <w:t>field</w:t>
+      </w:r>
+      <w:proofErr w:type="gramEnd"/>
       <w:r>
         <w:rPr>
           <w:lang w:val="en-US"/>
@@ -9558,6 +9682,7 @@
       <w:r>
         <w:t xml:space="preserve">the </w:t>
       </w:r>
+      <w:proofErr w:type="spellStart"/>
       <w:r>
         <w:t>S</w:t>
       </w:r>
@@ -9570,6 +9695,7 @@
       <w:r>
         <w:t>evice</w:t>
       </w:r>
+      <w:proofErr w:type="spellEnd"/>
       <w:r>
         <w:t xml:space="preserve"> – s140</w:t>
       </w:r>
@@ -9688,7 +9814,21 @@
         <w:rPr>
           <w:lang w:val="en-AU"/>
         </w:rPr>
-        <w:t xml:space="preserve"> 251 (earlier it was 27) The SoftDevice handler will configure the stack with these parameters</w:t>
+        <w:t xml:space="preserve"> 251 (earlier it was 27) The </w:t>
+      </w:r>
+      <w:proofErr w:type="spellStart"/>
+      <w:r>
+        <w:rPr>
+          <w:lang w:val="en-AU"/>
+        </w:rPr>
+        <w:t>SoftDevice</w:t>
+      </w:r>
+      <w:proofErr w:type="spellEnd"/>
+      <w:r>
+        <w:rPr>
+          <w:lang w:val="en-AU"/>
+        </w:rPr>
+        <w:t xml:space="preserve"> handler will configure the stack with these parameters</w:t>
       </w:r>
     </w:p>
     <w:p>
@@ -9748,7 +9888,21 @@
         <w:rPr>
           <w:lang w:val="en-AU"/>
         </w:rPr>
-        <w:t>BLE Connection Interval: 7.5ms (earlier min and max connection interval was 10 and 40 ms)</w:t>
+        <w:t xml:space="preserve">BLE Connection Interval: 7.5ms (earlier min and max connection interval was 10 and 40 </w:t>
+      </w:r>
+      <w:proofErr w:type="spellStart"/>
+      <w:r>
+        <w:rPr>
+          <w:lang w:val="en-AU"/>
+        </w:rPr>
+        <w:t>ms</w:t>
+      </w:r>
+      <w:proofErr w:type="spellEnd"/>
+      <w:r>
+        <w:rPr>
+          <w:lang w:val="en-AU"/>
+        </w:rPr>
+        <w:t>)</w:t>
       </w:r>
       <w:r>
         <w:rPr>
@@ -9889,7 +10043,21 @@
         <w:rPr>
           <w:lang w:val="en-AU"/>
         </w:rPr>
-        <w:t xml:space="preserve"> 251 (earlier it was 27) The SoftDevice handler will configure the stack with these parameters</w:t>
+        <w:t xml:space="preserve"> 251 (earlier it was 27) The </w:t>
+      </w:r>
+      <w:proofErr w:type="spellStart"/>
+      <w:r>
+        <w:rPr>
+          <w:lang w:val="en-AU"/>
+        </w:rPr>
+        <w:t>SoftDevice</w:t>
+      </w:r>
+      <w:proofErr w:type="spellEnd"/>
+      <w:r>
+        <w:rPr>
+          <w:lang w:val="en-AU"/>
+        </w:rPr>
+        <w:t xml:space="preserve"> handler will configure the stack with these parameters</w:t>
       </w:r>
     </w:p>
     <w:p>
@@ -9957,7 +10125,31 @@
         <w:t xml:space="preserve"> in high data rate mode and MIN_TX_PKT_COMB_CNT is 1 otherwise.</w:t>
       </w:r>
       <w:r>
-        <w:t xml:space="preserve"> The idea of packet combining is to make sure that the buffer submitted to ble_nus_data_send() api is used maximally, otherwise NRF_ERROR_RESOURCES was seen.</w:t>
+        <w:t xml:space="preserve"> The idea of packet combining is to make sure that the buffer submitted to </w:t>
+      </w:r>
+      <w:proofErr w:type="spellStart"/>
+      <w:r>
+        <w:t>ble_nus_data_</w:t>
+      </w:r>
+      <w:proofErr w:type="gramStart"/>
+      <w:r>
+        <w:t>send</w:t>
+      </w:r>
+      <w:proofErr w:type="spellEnd"/>
+      <w:r>
+        <w:t>(</w:t>
+      </w:r>
+      <w:proofErr w:type="gramEnd"/>
+      <w:r>
+        <w:t xml:space="preserve">) </w:t>
+      </w:r>
+      <w:proofErr w:type="spellStart"/>
+      <w:r>
+        <w:t>api</w:t>
+      </w:r>
+      <w:proofErr w:type="spellEnd"/>
+      <w:r>
+        <w:t xml:space="preserve"> is used maximally, otherwise NRF_ERROR_RESOURCES was seen.</w:t>
       </w:r>
     </w:p>
     <w:p>
@@ -10235,7 +10427,21 @@
         <w:rPr>
           <w:rFonts w:asciiTheme="minorHAnsi" w:hAnsiTheme="minorHAnsi" w:cstheme="minorHAnsi"/>
         </w:rPr>
-        <w:t xml:space="preserve">The Watch UX can be used to view current status of the system </w:t>
+        <w:t xml:space="preserve">The Watch UX can be used to view </w:t>
+      </w:r>
+      <w:proofErr w:type="gramStart"/>
+      <w:r>
+        <w:rPr>
+          <w:rFonts w:asciiTheme="minorHAnsi" w:hAnsiTheme="minorHAnsi" w:cstheme="minorHAnsi"/>
+        </w:rPr>
+        <w:t>current status</w:t>
+      </w:r>
+      <w:proofErr w:type="gramEnd"/>
+      <w:r>
+        <w:rPr>
+          <w:rFonts w:asciiTheme="minorHAnsi" w:hAnsiTheme="minorHAnsi" w:cstheme="minorHAnsi"/>
+        </w:rPr>
+        <w:t xml:space="preserve"> of the system </w:t>
       </w:r>
       <w:r>
         <w:rPr>
@@ -10388,7 +10594,15 @@
         <w:t>as</w:t>
       </w:r>
       <w:r>
-        <w:t xml:space="preserve"> ADI_UX_xxxxxx_xx.x.pdf document available in the above directory path. To customize any page in Watch Display, one can go to the page/ folder and edit the page_xxx.c file</w:t>
+        <w:t xml:space="preserve"> ADI_UX_xxxxxx_xx.x.pdf document available in the above directory path. To customize any page in Watch Display, one can go to the page/ folder and edit the </w:t>
+      </w:r>
+      <w:proofErr w:type="spellStart"/>
+      <w:r>
+        <w:t>page_xxx.c</w:t>
+      </w:r>
+      <w:proofErr w:type="spellEnd"/>
+      <w:r>
+        <w:t xml:space="preserve"> file</w:t>
       </w:r>
       <w:r>
         <w:t>.</w:t>
@@ -10582,7 +10796,25 @@
           <w:color w:val="000000"/>
           <w:lang w:bidi="ar-SA"/>
         </w:rPr>
-        <w:t xml:space="preserve">The blocks on the NAND flash is organized as </w:t>
+        <w:t xml:space="preserve">The blocks on the NAND flash </w:t>
+      </w:r>
+      <w:proofErr w:type="gramStart"/>
+      <w:r>
+        <w:rPr>
+          <w:rFonts w:cstheme="minorHAnsi"/>
+          <w:color w:val="000000"/>
+          <w:lang w:bidi="ar-SA"/>
+        </w:rPr>
+        <w:t>is</w:t>
+      </w:r>
+      <w:proofErr w:type="gramEnd"/>
+      <w:r>
+        <w:rPr>
+          <w:rFonts w:cstheme="minorHAnsi"/>
+          <w:color w:val="000000"/>
+          <w:lang w:bidi="ar-SA"/>
+        </w:rPr>
+        <w:t xml:space="preserve"> organized as </w:t>
       </w:r>
     </w:p>
     <w:tbl>
@@ -11881,7 +12113,21 @@
         <w:rPr>
           <w:lang w:val="en-AU"/>
         </w:rPr>
-        <w:t>default dcfg file</w:t>
+        <w:t xml:space="preserve">default </w:t>
+      </w:r>
+      <w:proofErr w:type="spellStart"/>
+      <w:r>
+        <w:rPr>
+          <w:lang w:val="en-AU"/>
+        </w:rPr>
+        <w:t>dcfg</w:t>
+      </w:r>
+      <w:proofErr w:type="spellEnd"/>
+      <w:r>
+        <w:rPr>
+          <w:lang w:val="en-AU"/>
+        </w:rPr>
+        <w:t xml:space="preserve"> file</w:t>
       </w:r>
       <w:r>
         <w:rPr>
@@ -11913,12 +12159,14 @@
         </w:rPr>
         <w:t xml:space="preserve">be changed from </w:t>
       </w:r>
+      <w:proofErr w:type="spellStart"/>
       <w:r>
         <w:rPr>
           <w:lang w:val="en-AU"/>
         </w:rPr>
         <w:t>Wavetool</w:t>
       </w:r>
+      <w:proofErr w:type="spellEnd"/>
       <w:r>
         <w:rPr>
           <w:lang w:val="en-AU"/>
@@ -12017,12 +12265,14 @@
         </w:rPr>
         <w:t xml:space="preserve">be manipulated using </w:t>
       </w:r>
+      <w:proofErr w:type="spellStart"/>
       <w:r>
         <w:rPr>
           <w:lang w:val="en-AU"/>
         </w:rPr>
         <w:t>Wavetool</w:t>
       </w:r>
+      <w:proofErr w:type="spellEnd"/>
       <w:r>
         <w:rPr>
           <w:lang w:val="en-AU"/>
@@ -13009,8 +13259,16 @@
           <w:rPr>
             <w:rStyle w:val="Hyperlink"/>
           </w:rPr>
-          <w:t>Nordic Infocenter</w:t>
-        </w:r>
+          <w:t xml:space="preserve">Nordic </w:t>
+        </w:r>
+        <w:proofErr w:type="spellStart"/>
+        <w:r>
+          <w:rPr>
+            <w:rStyle w:val="Hyperlink"/>
+          </w:rPr>
+          <w:t>Infocenter</w:t>
+        </w:r>
+        <w:proofErr w:type="spellEnd"/>
       </w:hyperlink>
     </w:p>
     <w:p>
@@ -13121,6 +13379,7 @@
         </w:rPr>
         <w:t>WT installation directory, “</w:t>
       </w:r>
+      <w:proofErr w:type="spellStart"/>
       <w:r>
         <w:rPr>
           <w:i/>
@@ -13129,6 +13388,7 @@
         </w:rPr>
         <w:t>cfg</w:t>
       </w:r>
+      <w:proofErr w:type="spellEnd"/>
       <w:r>
         <w:rPr>
           <w:i/>
@@ -13137,6 +13397,7 @@
         </w:rPr>
         <w:t>/</w:t>
       </w:r>
+      <w:proofErr w:type="spellStart"/>
       <w:r>
         <w:rPr>
           <w:i/>
@@ -13145,6 +13406,7 @@
         </w:rPr>
         <w:t>DCB_Config</w:t>
       </w:r>
+      <w:proofErr w:type="spellEnd"/>
       <w:r>
         <w:rPr>
           <w:i/>
@@ -13376,9 +13638,11 @@
             <w:r>
               <w:t>_</w:t>
             </w:r>
+            <w:proofErr w:type="gramStart"/>
             <w:r>
               <w:t>dcb.dcfg</w:t>
             </w:r>
+            <w:proofErr w:type="gramEnd"/>
           </w:p>
         </w:tc>
       </w:tr>
@@ -13443,9 +13707,16 @@
             <w:pPr>
               <w:jc w:val="left"/>
             </w:pPr>
-            <w:r>
-              <w:t>adxl_dcb.dcfg</w:t>
-            </w:r>
+            <w:proofErr w:type="spellStart"/>
+            <w:r>
+              <w:t>adxl_</w:t>
+            </w:r>
+            <w:proofErr w:type="gramStart"/>
+            <w:r>
+              <w:t>dcb.dcfg</w:t>
+            </w:r>
+            <w:proofErr w:type="spellEnd"/>
+            <w:proofErr w:type="gramEnd"/>
           </w:p>
         </w:tc>
       </w:tr>
@@ -13481,8 +13752,13 @@
               <w:jc w:val="left"/>
             </w:pPr>
             <w:r>
-              <w:t>PPG lcfg</w:t>
-            </w:r>
+              <w:t xml:space="preserve">PPG </w:t>
+            </w:r>
+            <w:proofErr w:type="spellStart"/>
+            <w:r>
+              <w:t>lcfg</w:t>
+            </w:r>
+            <w:proofErr w:type="spellEnd"/>
           </w:p>
         </w:tc>
         <w:tc>
@@ -13510,9 +13786,16 @@
             <w:pPr>
               <w:jc w:val="left"/>
             </w:pPr>
-            <w:r>
-              <w:t>ppg_dcb.lcfg</w:t>
-            </w:r>
+            <w:proofErr w:type="spellStart"/>
+            <w:r>
+              <w:t>ppg_</w:t>
+            </w:r>
+            <w:proofErr w:type="gramStart"/>
+            <w:r>
+              <w:t>dcb.lcfg</w:t>
+            </w:r>
+            <w:proofErr w:type="spellEnd"/>
+            <w:proofErr w:type="gramEnd"/>
           </w:p>
         </w:tc>
       </w:tr>
@@ -13548,8 +13831,13 @@
               <w:jc w:val="left"/>
             </w:pPr>
             <w:r>
-              <w:t>ECG lcfg</w:t>
-            </w:r>
+              <w:t xml:space="preserve">ECG </w:t>
+            </w:r>
+            <w:proofErr w:type="spellStart"/>
+            <w:r>
+              <w:t>lcfg</w:t>
+            </w:r>
+            <w:proofErr w:type="spellEnd"/>
           </w:p>
         </w:tc>
         <w:tc>
@@ -13577,9 +13865,16 @@
             <w:pPr>
               <w:jc w:val="left"/>
             </w:pPr>
-            <w:r>
-              <w:t>ecg_dcb.lcfg</w:t>
-            </w:r>
+            <w:proofErr w:type="spellStart"/>
+            <w:r>
+              <w:t>ecg_</w:t>
+            </w:r>
+            <w:proofErr w:type="gramStart"/>
+            <w:r>
+              <w:t>dcb.lcfg</w:t>
+            </w:r>
+            <w:proofErr w:type="spellEnd"/>
+            <w:proofErr w:type="gramEnd"/>
           </w:p>
         </w:tc>
       </w:tr>
@@ -13615,8 +13910,13 @@
               <w:jc w:val="left"/>
             </w:pPr>
             <w:r>
-              <w:t>EDA lcfg</w:t>
-            </w:r>
+              <w:t xml:space="preserve">EDA </w:t>
+            </w:r>
+            <w:proofErr w:type="spellStart"/>
+            <w:r>
+              <w:t>lcfg</w:t>
+            </w:r>
+            <w:proofErr w:type="spellEnd"/>
           </w:p>
         </w:tc>
         <w:tc>
@@ -13644,9 +13944,16 @@
             <w:pPr>
               <w:jc w:val="left"/>
             </w:pPr>
-            <w:r>
-              <w:t>eda_dcb.lcfg</w:t>
-            </w:r>
+            <w:proofErr w:type="spellStart"/>
+            <w:r>
+              <w:t>eda_</w:t>
+            </w:r>
+            <w:proofErr w:type="gramStart"/>
+            <w:r>
+              <w:t>dcb.lcfg</w:t>
+            </w:r>
+            <w:proofErr w:type="spellEnd"/>
+            <w:proofErr w:type="gramEnd"/>
           </w:p>
         </w:tc>
       </w:tr>
@@ -13765,8 +14072,13 @@
           </w:tcPr>
           <w:p>
             <w:r>
-              <w:t>LT App lcfg</w:t>
-            </w:r>
+              <w:t xml:space="preserve">LT App </w:t>
+            </w:r>
+            <w:proofErr w:type="spellStart"/>
+            <w:r>
+              <w:t>lcfg</w:t>
+            </w:r>
+            <w:proofErr w:type="spellEnd"/>
           </w:p>
         </w:tc>
         <w:tc>
@@ -13789,15 +14101,22 @@
             <w:pPr>
               <w:keepNext/>
             </w:pPr>
+            <w:proofErr w:type="spellStart"/>
             <w:r>
               <w:t>lt_app_lcfg</w:t>
             </w:r>
             <w:r>
-              <w:t>_dcb</w:t>
+              <w:t>_</w:t>
+            </w:r>
+            <w:proofErr w:type="gramStart"/>
+            <w:r>
+              <w:t>dcb</w:t>
             </w:r>
             <w:r>
               <w:t>.lcfg</w:t>
             </w:r>
+            <w:proofErr w:type="spellEnd"/>
+            <w:proofErr w:type="gramEnd"/>
           </w:p>
         </w:tc>
       </w:tr>
@@ -13978,7 +14297,21 @@
         <w:rPr>
           <w:lang w:val="en-AU"/>
         </w:rPr>
-        <w:t>Erase option clears the DCB block, such that firmware default dcfg could be used thereafter.</w:t>
+        <w:t xml:space="preserve">Erase option clears the DCB block, such that firmware default </w:t>
+      </w:r>
+      <w:proofErr w:type="spellStart"/>
+      <w:r>
+        <w:rPr>
+          <w:lang w:val="en-AU"/>
+        </w:rPr>
+        <w:t>dcfg</w:t>
+      </w:r>
+      <w:proofErr w:type="spellEnd"/>
+      <w:r>
+        <w:rPr>
+          <w:lang w:val="en-AU"/>
+        </w:rPr>
+        <w:t xml:space="preserve"> could be used thereafter.</w:t>
       </w:r>
     </w:p>
     <w:p>
@@ -14138,8 +14471,17 @@
           <w:rFonts w:asciiTheme="minorHAnsi" w:eastAsiaTheme="minorEastAsia" w:hAnsiTheme="minorHAnsi" w:cstheme="minorBidi"/>
           <w:lang w:val="en-CA"/>
         </w:rPr>
-        <w:t>, low-touch application</w:t>
-      </w:r>
+        <w:t xml:space="preserve">, low-touch </w:t>
+      </w:r>
+      <w:proofErr w:type="gramStart"/>
+      <w:r>
+        <w:rPr>
+          <w:rFonts w:asciiTheme="minorHAnsi" w:eastAsiaTheme="minorEastAsia" w:hAnsiTheme="minorHAnsi" w:cstheme="minorBidi"/>
+          <w:lang w:val="en-CA"/>
+        </w:rPr>
+        <w:t>application</w:t>
+      </w:r>
+      <w:proofErr w:type="gramEnd"/>
       <w:r>
         <w:rPr>
           <w:rFonts w:asciiTheme="minorHAnsi" w:eastAsiaTheme="minorEastAsia" w:hAnsiTheme="minorHAnsi" w:cstheme="minorBidi"/>
@@ -15050,12 +15392,21 @@
         </w:rPr>
         <w:t xml:space="preserve">sensor </w:t>
       </w:r>
+      <w:proofErr w:type="gramStart"/>
       <w:r>
         <w:rPr>
           <w:rFonts w:asciiTheme="minorHAnsi" w:eastAsiaTheme="minorEastAsia" w:hAnsiTheme="minorHAnsi" w:cstheme="minorBidi"/>
           <w:lang w:val="en-CA"/>
         </w:rPr>
-        <w:t>application and it is responsible for configuring the AD5940 + AD8233 with certain configuration options</w:t>
+        <w:t>application</w:t>
+      </w:r>
+      <w:proofErr w:type="gramEnd"/>
+      <w:r>
+        <w:rPr>
+          <w:rFonts w:asciiTheme="minorHAnsi" w:eastAsiaTheme="minorEastAsia" w:hAnsiTheme="minorHAnsi" w:cstheme="minorBidi"/>
+          <w:lang w:val="en-CA"/>
+        </w:rPr>
+        <w:t xml:space="preserve"> and it is responsible for configuring the AD5940 + AD8233 with certain configuration options</w:t>
       </w:r>
       <w:r>
         <w:rPr>
@@ -15412,7 +15763,21 @@
         <w:rPr>
           <w:lang w:val="en-AU"/>
         </w:rPr>
-        <w:t>This flag is used to enable/disable packetization of ecg samples.</w:t>
+        <w:t xml:space="preserve">This flag is used to enable/disable packetization of </w:t>
+      </w:r>
+      <w:proofErr w:type="spellStart"/>
+      <w:r>
+        <w:rPr>
+          <w:lang w:val="en-AU"/>
+        </w:rPr>
+        <w:t>ecg</w:t>
+      </w:r>
+      <w:proofErr w:type="spellEnd"/>
+      <w:r>
+        <w:rPr>
+          <w:lang w:val="en-AU"/>
+        </w:rPr>
+        <w:t xml:space="preserve"> samples.</w:t>
       </w:r>
       <w:r>
         <w:rPr>
@@ -15486,12 +15851,21 @@
         </w:rPr>
         <w:t xml:space="preserve">impedance measurement </w:t>
       </w:r>
+      <w:proofErr w:type="gramStart"/>
       <w:r>
         <w:rPr>
           <w:rFonts w:asciiTheme="minorHAnsi" w:eastAsiaTheme="minorEastAsia" w:hAnsiTheme="minorHAnsi" w:cstheme="minorBidi"/>
           <w:lang w:val="en-CA"/>
         </w:rPr>
-        <w:t>application and it is responsible for configuring the AD5940 with certain</w:t>
+        <w:t>application</w:t>
+      </w:r>
+      <w:proofErr w:type="gramEnd"/>
+      <w:r>
+        <w:rPr>
+          <w:rFonts w:asciiTheme="minorHAnsi" w:eastAsiaTheme="minorEastAsia" w:hAnsiTheme="minorHAnsi" w:cstheme="minorBidi"/>
+          <w:lang w:val="en-CA"/>
+        </w:rPr>
+        <w:t xml:space="preserve"> and it is responsible for configuring the AD5940 with certain</w:t>
       </w:r>
       <w:r>
         <w:rPr>
@@ -16007,18 +16381,27 @@
           <w:lang w:val="en-AU"/>
         </w:rPr>
       </w:pPr>
+      <w:proofErr w:type="spellStart"/>
       <w:r>
         <w:rPr>
           <w:rFonts w:eastAsia="Arial" w:cstheme="minorHAnsi"/>
           <w:lang w:val="en-AU"/>
         </w:rPr>
-        <w:t xml:space="preserve">Lprtiasel </w:t>
-      </w:r>
+        <w:t>Lprtiasel</w:t>
+      </w:r>
+      <w:proofErr w:type="spellEnd"/>
       <w:r>
         <w:rPr>
           <w:rFonts w:eastAsia="Arial" w:cstheme="minorHAnsi"/>
           <w:lang w:val="en-AU"/>
         </w:rPr>
+        <w:t xml:space="preserve"> </w:t>
+      </w:r>
+      <w:r>
+        <w:rPr>
+          <w:rFonts w:eastAsia="Arial" w:cstheme="minorHAnsi"/>
+          <w:lang w:val="en-AU"/>
+        </w:rPr>
         <w:sym w:font="Wingdings" w:char="F0E0"/>
       </w:r>
       <w:r>
@@ -16033,7 +16416,23 @@
           <w:rFonts w:eastAsia="Arial" w:cstheme="minorHAnsi"/>
           <w:lang w:val="en-AU"/>
         </w:rPr>
-        <w:t>esistance mid vale between Min and Max scales. Measurements are normally calibrated from Lprtiasel to max scale</w:t>
+        <w:t xml:space="preserve">esistance mid vale between Min and Max scales. Measurements are normally calibrated from </w:t>
+      </w:r>
+      <w:proofErr w:type="spellStart"/>
+      <w:r>
+        <w:rPr>
+          <w:rFonts w:eastAsia="Arial" w:cstheme="minorHAnsi"/>
+          <w:lang w:val="en-AU"/>
+        </w:rPr>
+        <w:t>Lprtiasel</w:t>
+      </w:r>
+      <w:proofErr w:type="spellEnd"/>
+      <w:r>
+        <w:rPr>
+          <w:rFonts w:eastAsia="Arial" w:cstheme="minorHAnsi"/>
+          <w:lang w:val="en-AU"/>
+        </w:rPr>
+        <w:t xml:space="preserve"> to max scale</w:t>
       </w:r>
     </w:p>
     <w:p>
@@ -16071,12 +16470,14 @@
         </w:rPr>
         <w:t xml:space="preserve">measurement </w:t>
       </w:r>
+      <w:proofErr w:type="gramStart"/>
       <w:r>
         <w:rPr>
           <w:rFonts w:asciiTheme="minorHAnsi" w:hAnsiTheme="minorHAnsi" w:cstheme="minorHAnsi"/>
         </w:rPr>
         <w:t>application</w:t>
       </w:r>
+      <w:proofErr w:type="gramEnd"/>
       <w:r>
         <w:rPr>
           <w:rFonts w:asciiTheme="minorHAnsi" w:hAnsiTheme="minorHAnsi" w:cstheme="minorHAnsi"/>
@@ -16783,10 +17184,18 @@
         <w:t xml:space="preserve">the </w:t>
       </w:r>
       <w:r>
-        <w:t>use of tool</w:t>
-      </w:r>
-      <w:r>
-        <w:t>, once the logging sequence is decided</w:t>
+        <w:t xml:space="preserve">use of </w:t>
+      </w:r>
+      <w:proofErr w:type="gramStart"/>
+      <w:r>
+        <w:t>tool</w:t>
+      </w:r>
+      <w:r>
+        <w:t>, once</w:t>
+      </w:r>
+      <w:proofErr w:type="gramEnd"/>
+      <w:r>
+        <w:t xml:space="preserve"> the logging sequence is decided</w:t>
       </w:r>
       <w:r>
         <w:t>.</w:t>
@@ -16933,7 +17342,21 @@
         <w:rPr>
           <w:lang w:val="en-CA"/>
         </w:rPr>
-        <w:t xml:space="preserve">he user needs to use the AWT/tool to set the lt_app_lcfg, to configure the </w:t>
+        <w:t xml:space="preserve">he user needs to use the AWT/tool to set the </w:t>
+      </w:r>
+      <w:proofErr w:type="spellStart"/>
+      <w:r>
+        <w:rPr>
+          <w:lang w:val="en-CA"/>
+        </w:rPr>
+        <w:t>lt_app_lcfg</w:t>
+      </w:r>
+      <w:proofErr w:type="spellEnd"/>
+      <w:r>
+        <w:rPr>
+          <w:lang w:val="en-CA"/>
+        </w:rPr>
+        <w:t xml:space="preserve">, to configure the </w:t>
       </w:r>
       <w:r>
         <w:rPr>
@@ -17339,7 +17762,21 @@
         <w:rPr>
           <w:lang w:val="en-CA"/>
         </w:rPr>
-        <w:t xml:space="preserve">By default, Mode 2 gets selected if there is no lt_app_lcfg DCB. Current trigger mode can be viewed from LOW_TOUCH_LOGGING page and LT MODE sub-page. </w:t>
+        <w:t xml:space="preserve">By default, Mode 2 gets selected if there is no </w:t>
+      </w:r>
+      <w:proofErr w:type="spellStart"/>
+      <w:r>
+        <w:rPr>
+          <w:lang w:val="en-CA"/>
+        </w:rPr>
+        <w:t>lt_app_lcfg</w:t>
+      </w:r>
+      <w:proofErr w:type="spellEnd"/>
+      <w:r>
+        <w:rPr>
+          <w:lang w:val="en-CA"/>
+        </w:rPr>
+        <w:t xml:space="preserve"> DCB. Current trigger mode can be viewed from LOW_TOUCH_LOGGING page and LT MODE sub-page. </w:t>
       </w:r>
     </w:p>
     <w:p>
@@ -17420,12 +17857,26 @@
         <w:rPr>
           <w:lang w:val="en-CA"/>
         </w:rPr>
-        <w:t>WT for LT application is for the various use-cases UC1,2,3,4,5 supported from the MultiView.</w:t>
-      </w:r>
+        <w:t xml:space="preserve">WT for LT application is for the various use-cases UC1,2,3,4,5 supported from the </w:t>
+      </w:r>
+      <w:proofErr w:type="spellStart"/>
       <w:r>
         <w:rPr>
           <w:lang w:val="en-CA"/>
         </w:rPr>
+        <w:t>MultiView</w:t>
+      </w:r>
+      <w:proofErr w:type="spellEnd"/>
+      <w:r>
+        <w:rPr>
+          <w:lang w:val="en-CA"/>
+        </w:rPr>
+        <w:t>.</w:t>
+      </w:r>
+      <w:r>
+        <w:rPr>
+          <w:lang w:val="en-CA"/>
+        </w:rPr>
         <w:t xml:space="preserve"> </w:t>
       </w:r>
       <w:r>
@@ -17449,7 +17900,15 @@
         <w:jc w:val="both"/>
       </w:pPr>
       <w:r>
-        <w:t xml:space="preserve">Once LT config file is written into the Watch from LT Logging View of the MultiView, the user can disconnect from the WT, to do further </w:t>
+        <w:t xml:space="preserve">Once LT config file is written into the Watch from LT Logging View of the </w:t>
+      </w:r>
+      <w:proofErr w:type="spellStart"/>
+      <w:r>
+        <w:t>MultiView</w:t>
+      </w:r>
+      <w:proofErr w:type="spellEnd"/>
+      <w:r>
+        <w:t xml:space="preserve">, the user can disconnect from the WT, to do further </w:t>
       </w:r>
       <w:r>
         <w:t xml:space="preserve">logging </w:t>
@@ -17498,10 +17957,18 @@
         <w:t>o</w:t>
       </w:r>
       <w:r>
-        <w:t>ff the wrist, to stop LT logging. If even after removing the Watch, LT logging continues, this can happen if LT tuning is not proper</w:t>
-      </w:r>
-      <w:r>
-        <w:t xml:space="preserve">(Mode 0/1) </w:t>
+        <w:t xml:space="preserve">ff the wrist, to stop LT logging. If even after removing the Watch, LT logging continues, this can happen if LT tuning is not </w:t>
+      </w:r>
+      <w:proofErr w:type="gramStart"/>
+      <w:r>
+        <w:t>proper</w:t>
+      </w:r>
+      <w:r>
+        <w:t>(</w:t>
+      </w:r>
+      <w:proofErr w:type="gramEnd"/>
+      <w:r>
+        <w:t xml:space="preserve">Mode 0/1) </w:t>
       </w:r>
       <w:r>
         <w:t xml:space="preserve"> – user can disable LT app from the Watch display. </w:t>
@@ -17836,7 +18303,11 @@
         <w:t xml:space="preserve">LT </w:t>
       </w:r>
       <w:r>
-        <w:t>config file is stored on the DCB/NAND flash</w:t>
+        <w:t xml:space="preserve">config file is stored on the DCB/NAND </w:t>
+      </w:r>
+      <w:proofErr w:type="gramStart"/>
+      <w:r>
+        <w:t>flash</w:t>
       </w:r>
       <w:r>
         <w:t>,</w:t>
@@ -17844,6 +18315,7 @@
       <w:r>
         <w:t>,</w:t>
       </w:r>
+      <w:proofErr w:type="gramEnd"/>
       <w:r>
         <w:t xml:space="preserve"> it continues with normal mode</w:t>
       </w:r>
@@ -17874,13 +18346,35 @@
         <w:rPr>
           <w:lang w:val="en-CA"/>
         </w:rPr>
-        <w:t>. By default, Mode 2 gets selected if there is no lt_app_lcfg DCB. Current trigger mode can be viewed from LOW_TOUCH_LOGGING page and LT MODE sub-page.</w:t>
+        <w:t xml:space="preserve">. By default, Mode 2 gets selected if there is no </w:t>
+      </w:r>
+      <w:proofErr w:type="spellStart"/>
+      <w:r>
+        <w:rPr>
+          <w:lang w:val="en-CA"/>
+        </w:rPr>
+        <w:t>lt_app_lcfg</w:t>
+      </w:r>
+      <w:proofErr w:type="spellEnd"/>
+      <w:r>
+        <w:rPr>
+          <w:lang w:val="en-CA"/>
+        </w:rPr>
+        <w:t xml:space="preserve"> DCB. Current trigger mode can be viewed from LOW_TOUCH_LOGGING page and LT MODE sub-page.</w:t>
       </w:r>
       <w:r>
         <w:t xml:space="preserve"> Before the LT app is enabled, the LT mode shown would be “INVALID”. On enabling LT app, the LT mode would become either Mode 2(default) or </w:t>
       </w:r>
       <w:r>
-        <w:t>if there is lt_app_lcfg DCB, based on the Mode set in that.</w:t>
+        <w:t xml:space="preserve">if there is </w:t>
+      </w:r>
+      <w:proofErr w:type="spellStart"/>
+      <w:r>
+        <w:t>lt_app_lcfg</w:t>
+      </w:r>
+      <w:proofErr w:type="spellEnd"/>
+      <w:r>
+        <w:t xml:space="preserve"> DCB, based on the Mode set in that.</w:t>
       </w:r>
     </w:p>
     <w:p>
@@ -17889,10 +18383,18 @@
       </w:pPr>
       <w:r>
         <w:lastRenderedPageBreak/>
-        <w:t xml:space="preserve">Once watch configures in low touch mode, the firmware will start logging the sensor streams mentioned in the config file </w:t>
-      </w:r>
-      <w:r>
-        <w:t>, based on the LT Mode’s trigger definition.</w:t>
+        <w:t xml:space="preserve">Once watch configures in low touch mode, the firmware will start logging the sensor streams mentioned in the config </w:t>
+      </w:r>
+      <w:proofErr w:type="gramStart"/>
+      <w:r>
+        <w:t xml:space="preserve">file </w:t>
+      </w:r>
+      <w:r>
+        <w:t>,</w:t>
+      </w:r>
+      <w:proofErr w:type="gramEnd"/>
+      <w:r>
+        <w:t xml:space="preserve"> based on the LT Mode’s trigger definition.</w:t>
       </w:r>
     </w:p>
     <w:p>
@@ -18071,12 +18573,36 @@
           <w:rFonts w:asciiTheme="minorHAnsi" w:eastAsiaTheme="minorEastAsia" w:hAnsiTheme="minorHAnsi" w:cstheme="minorBidi"/>
           <w:lang w:val="en-US"/>
         </w:rPr>
-        <w:t xml:space="preserve"> with a default firmware lcfg, which is reconfigurable.</w:t>
-      </w:r>
-    </w:p>
-    <w:p>
-      <w:r>
-        <w:t>Current lcfg parameters for LT Application is</w:t>
+        <w:t xml:space="preserve"> with a default firmware </w:t>
+      </w:r>
+      <w:proofErr w:type="spellStart"/>
+      <w:r>
+        <w:rPr>
+          <w:rFonts w:asciiTheme="minorHAnsi" w:eastAsiaTheme="minorEastAsia" w:hAnsiTheme="minorHAnsi" w:cstheme="minorBidi"/>
+          <w:lang w:val="en-US"/>
+        </w:rPr>
+        <w:t>lcfg</w:t>
+      </w:r>
+      <w:proofErr w:type="spellEnd"/>
+      <w:r>
+        <w:rPr>
+          <w:rFonts w:asciiTheme="minorHAnsi" w:eastAsiaTheme="minorEastAsia" w:hAnsiTheme="minorHAnsi" w:cstheme="minorBidi"/>
+          <w:lang w:val="en-US"/>
+        </w:rPr>
+        <w:t>, which is reconfigurable.</w:t>
+      </w:r>
+    </w:p>
+    <w:p>
+      <w:r>
+        <w:t xml:space="preserve">Current </w:t>
+      </w:r>
+      <w:proofErr w:type="spellStart"/>
+      <w:r>
+        <w:t>lcfg</w:t>
+      </w:r>
+      <w:proofErr w:type="spellEnd"/>
+      <w:r>
+        <w:t xml:space="preserve"> parameters for LT Application is</w:t>
       </w:r>
       <w:r>
         <w:t xml:space="preserve"> captured in table below:</w:t>
@@ -18458,8 +18984,22 @@
               <w:rPr>
                 <w:lang w:val="en-AU"/>
               </w:rPr>
-              <w:t>1380 uF</w:t>
-            </w:r>
+              <w:t xml:space="preserve">1380 </w:t>
+            </w:r>
+            <w:proofErr w:type="spellStart"/>
+            <w:r>
+              <w:rPr>
+                <w:lang w:val="en-AU"/>
+              </w:rPr>
+              <w:t>f</w:t>
+            </w:r>
+            <w:r>
+              <w:rPr>
+                <w:lang w:val="en-AU"/>
+              </w:rPr>
+              <w:t>F</w:t>
+            </w:r>
+            <w:proofErr w:type="spellEnd"/>
           </w:p>
         </w:tc>
         <w:tc>
@@ -18547,8 +19087,22 @@
               <w:rPr>
                 <w:lang w:val="en-AU"/>
               </w:rPr>
-              <w:t>1340 uF</w:t>
-            </w:r>
+              <w:t xml:space="preserve">1340 </w:t>
+            </w:r>
+            <w:proofErr w:type="spellStart"/>
+            <w:r>
+              <w:rPr>
+                <w:lang w:val="en-AU"/>
+              </w:rPr>
+              <w:t>f</w:t>
+            </w:r>
+            <w:r>
+              <w:rPr>
+                <w:lang w:val="en-AU"/>
+              </w:rPr>
+              <w:t>F</w:t>
+            </w:r>
+            <w:proofErr w:type="spellEnd"/>
           </w:p>
         </w:tc>
         <w:tc>
@@ -18713,7 +19267,21 @@
         <w:rPr>
           <w:lang w:val="en-AU"/>
         </w:rPr>
-        <w:t xml:space="preserve">Firmware provides support to change the default firmware lcfg or write this to </w:t>
+        <w:t xml:space="preserve">Firmware provides support to change the default firmware </w:t>
+      </w:r>
+      <w:proofErr w:type="spellStart"/>
+      <w:r>
+        <w:rPr>
+          <w:lang w:val="en-AU"/>
+        </w:rPr>
+        <w:t>lcfg</w:t>
+      </w:r>
+      <w:proofErr w:type="spellEnd"/>
+      <w:r>
+        <w:rPr>
+          <w:lang w:val="en-AU"/>
+        </w:rPr>
+        <w:t xml:space="preserve"> or write this to </w:t>
       </w:r>
       <w:r>
         <w:rPr>
@@ -18731,13 +19299,55 @@
         <w:rPr>
           <w:lang w:val="en-AU"/>
         </w:rPr>
-        <w:t>. Following the instructions from AWT, LT Application can be tuned to make it work consistently and accurately for that person from that Watch. If tuning has been done to modify the default lcfg, it would be lost after a Watch reset. Adding the LT application lcfg into the DCB, would retain it even after a Watch reset.</w:t>
-      </w:r>
-      <w:r>
-        <w:rPr>
-          <w:lang w:val="en-AU"/>
-        </w:rPr>
-        <w:t xml:space="preserve"> Having a DCB configuration would override the default firmware lcfg.</w:t>
+        <w:t xml:space="preserve">. Following the instructions from AWT, LT Application can be tuned to make it work consistently and accurately for that person from that Watch. If tuning has been done to modify the default </w:t>
+      </w:r>
+      <w:proofErr w:type="spellStart"/>
+      <w:r>
+        <w:rPr>
+          <w:lang w:val="en-AU"/>
+        </w:rPr>
+        <w:t>lcfg</w:t>
+      </w:r>
+      <w:proofErr w:type="spellEnd"/>
+      <w:r>
+        <w:rPr>
+          <w:lang w:val="en-AU"/>
+        </w:rPr>
+        <w:t xml:space="preserve">, it would be lost after a Watch reset. Adding the LT application </w:t>
+      </w:r>
+      <w:proofErr w:type="spellStart"/>
+      <w:r>
+        <w:rPr>
+          <w:lang w:val="en-AU"/>
+        </w:rPr>
+        <w:t>lcfg</w:t>
+      </w:r>
+      <w:proofErr w:type="spellEnd"/>
+      <w:r>
+        <w:rPr>
+          <w:lang w:val="en-AU"/>
+        </w:rPr>
+        <w:t xml:space="preserve"> into the DCB, would retain it even after a Watch reset.</w:t>
+      </w:r>
+      <w:r>
+        <w:rPr>
+          <w:lang w:val="en-AU"/>
+        </w:rPr>
+        <w:t xml:space="preserve"> Having a DCB configuration would override the default firmware </w:t>
+      </w:r>
+      <w:proofErr w:type="spellStart"/>
+      <w:r>
+        <w:rPr>
+          <w:lang w:val="en-AU"/>
+        </w:rPr>
+        <w:t>lcfg</w:t>
+      </w:r>
+      <w:proofErr w:type="spellEnd"/>
+      <w:r>
+        <w:rPr>
+          <w:lang w:val="en-AU"/>
+        </w:rPr>
+        <w:t>.</w:t>
       </w:r>
     </w:p>
     <w:p>
@@ -18811,7 +19421,35 @@
         <w:rPr>
           <w:lang w:val="en-AU"/>
         </w:rPr>
-        <w:t>needs to connect Watch with AWT via BLE, go to MultiView, select the Low touch logging icon, enter the Tuning View and follow the instructions there</w:t>
+        <w:t xml:space="preserve">needs to connect Watch with AWT via BLE, go to </w:t>
+      </w:r>
+      <w:proofErr w:type="spellStart"/>
+      <w:r>
+        <w:rPr>
+          <w:lang w:val="en-AU"/>
+        </w:rPr>
+        <w:t>MultiView</w:t>
+      </w:r>
+      <w:proofErr w:type="spellEnd"/>
+      <w:r>
+        <w:rPr>
+          <w:lang w:val="en-AU"/>
+        </w:rPr>
+        <w:t xml:space="preserve">, select the Low touch logging icon, enter the Tuning </w:t>
+      </w:r>
+      <w:proofErr w:type="gramStart"/>
+      <w:r>
+        <w:rPr>
+          <w:lang w:val="en-AU"/>
+        </w:rPr>
+        <w:t>View</w:t>
+      </w:r>
+      <w:proofErr w:type="gramEnd"/>
+      <w:r>
+        <w:rPr>
+          <w:lang w:val="en-AU"/>
+        </w:rPr>
+        <w:t xml:space="preserve"> and follow the instructions there</w:t>
       </w:r>
       <w:r>
         <w:rPr>
@@ -19043,11 +19681,19 @@
         </w:rPr>
         <w:t xml:space="preserve">place holder for low touch application – wherein it gets </w:t>
       </w:r>
+      <w:proofErr w:type="gramStart"/>
       <w:r>
         <w:rPr>
           <w:rFonts w:asciiTheme="minorHAnsi" w:eastAsiaTheme="minorEastAsia" w:hAnsiTheme="minorHAnsi" w:cstheme="minorBidi"/>
         </w:rPr>
-        <w:t xml:space="preserve">current status of all other sensor application </w:t>
+        <w:t>current status</w:t>
+      </w:r>
+      <w:proofErr w:type="gramEnd"/>
+      <w:r>
+        <w:rPr>
+          <w:rFonts w:asciiTheme="minorHAnsi" w:eastAsiaTheme="minorEastAsia" w:hAnsiTheme="minorHAnsi" w:cstheme="minorBidi"/>
+        </w:rPr>
+        <w:t xml:space="preserve"> of all other sensor application </w:t>
       </w:r>
       <w:r>
         <w:rPr>
@@ -19328,8 +19974,9 @@
                 <w:bCs/>
                 <w:lang w:val="en-AU"/>
               </w:rPr>
-              <w:t>Sample Rate</w:t>
-            </w:r>
+              <w:t xml:space="preserve">Sample </w:t>
+            </w:r>
+            <w:proofErr w:type="gramStart"/>
             <w:r>
               <w:rPr>
                 <w:rFonts w:asciiTheme="minorHAnsi" w:hAnsiTheme="minorHAnsi" w:cstheme="minorHAnsi"/>
@@ -19337,7 +19984,26 @@
                 <w:bCs/>
                 <w:lang w:val="en-AU"/>
               </w:rPr>
-              <w:t>(Hz)</w:t>
+              <w:t>Rate</w:t>
+            </w:r>
+            <w:r>
+              <w:rPr>
+                <w:rFonts w:asciiTheme="minorHAnsi" w:hAnsiTheme="minorHAnsi" w:cstheme="minorHAnsi"/>
+                <w:b/>
+                <w:bCs/>
+                <w:lang w:val="en-AU"/>
+              </w:rPr>
+              <w:t>(</w:t>
+            </w:r>
+            <w:proofErr w:type="gramEnd"/>
+            <w:r>
+              <w:rPr>
+                <w:rFonts w:asciiTheme="minorHAnsi" w:hAnsiTheme="minorHAnsi" w:cstheme="minorHAnsi"/>
+                <w:b/>
+                <w:bCs/>
+                <w:lang w:val="en-AU"/>
+              </w:rPr>
+              <w:t>Hz)</w:t>
             </w:r>
           </w:p>
         </w:tc>
@@ -19751,6 +20417,7 @@
                 <w:lang w:val="en-AU"/>
               </w:rPr>
             </w:pPr>
+            <w:proofErr w:type="spellStart"/>
             <w:r>
               <w:rPr>
                 <w:rFonts w:asciiTheme="minorHAnsi" w:hAnsiTheme="minorHAnsi" w:cstheme="minorHAnsi"/>
@@ -19758,6 +20425,7 @@
               </w:rPr>
               <w:t>Syncppg</w:t>
             </w:r>
+            <w:proofErr w:type="spellEnd"/>
           </w:p>
         </w:tc>
         <w:tc>
@@ -20582,17 +21250,27 @@
         </w:rPr>
         <w:t xml:space="preserve">ncrease in slots and channels. </w:t>
       </w:r>
+      <w:proofErr w:type="spellStart"/>
+      <w:proofErr w:type="gramStart"/>
       <w:r>
         <w:rPr>
           <w:lang w:val="en-AU"/>
         </w:rPr>
         <w:t>Eg</w:t>
       </w:r>
-      <w:r>
-        <w:rPr>
-          <w:lang w:val="en-AU"/>
-        </w:rPr>
-        <w:t xml:space="preserve">:- </w:t>
+      <w:proofErr w:type="spellEnd"/>
+      <w:r>
+        <w:rPr>
+          <w:lang w:val="en-AU"/>
+        </w:rPr>
+        <w:t>:-</w:t>
+      </w:r>
+      <w:proofErr w:type="gramEnd"/>
+      <w:r>
+        <w:rPr>
+          <w:lang w:val="en-AU"/>
+        </w:rPr>
+        <w:t xml:space="preserve"> </w:t>
       </w:r>
       <w:r>
         <w:rPr>
@@ -20742,6 +21420,7 @@
                 <w:lang w:val="en-AU"/>
               </w:rPr>
             </w:pPr>
+            <w:proofErr w:type="spellStart"/>
             <w:r>
               <w:rPr>
                 <w:rFonts w:asciiTheme="minorHAnsi" w:hAnsiTheme="minorHAnsi" w:cstheme="minorHAnsi"/>
@@ -20751,6 +21430,7 @@
               </w:rPr>
               <w:t>Syncppg</w:t>
             </w:r>
+            <w:proofErr w:type="spellEnd"/>
           </w:p>
         </w:tc>
         <w:tc>
@@ -22445,7 +23125,23 @@
           <w:rFonts w:asciiTheme="minorHAnsi" w:hAnsiTheme="minorHAnsi" w:cstheme="minorHAnsi"/>
           <w:lang w:val="en-CA"/>
         </w:rPr>
-        <w:t>score (index) for each time window/segment of PPG data in order to determine if it is of a sufficiently high quality to be useful for other vital sign extraction or clinical diagnostic algorithms estimate of the heart rate.</w:t>
+        <w:t xml:space="preserve">score (index) for each time window/segment of PPG data </w:t>
+      </w:r>
+      <w:proofErr w:type="gramStart"/>
+      <w:r>
+        <w:rPr>
+          <w:rFonts w:asciiTheme="minorHAnsi" w:hAnsiTheme="minorHAnsi" w:cstheme="minorHAnsi"/>
+          <w:lang w:val="en-CA"/>
+        </w:rPr>
+        <w:t>in order to</w:t>
+      </w:r>
+      <w:proofErr w:type="gramEnd"/>
+      <w:r>
+        <w:rPr>
+          <w:rFonts w:asciiTheme="minorHAnsi" w:hAnsiTheme="minorHAnsi" w:cstheme="minorHAnsi"/>
+          <w:lang w:val="en-CA"/>
+        </w:rPr>
+        <w:t xml:space="preserve"> determine if it is of a sufficiently high quality to be useful for other vital sign extraction or clinical diagnostic algorithms estimate of the heart rate.</w:t>
       </w:r>
       <w:r>
         <w:rPr>
@@ -24093,7 +24789,23 @@
                 <w:rFonts w:eastAsia="Arial" w:cstheme="minorHAnsi"/>
                 <w:lang w:val="en-AU"/>
               </w:rPr>
-              <w:t xml:space="preserve"> (e.g., slotA-0, slotB-1, slotC-2 , slotD-3 ..)</w:t>
+              <w:t xml:space="preserve"> (e.g., slotA-0, slotB-1, slotC-</w:t>
+            </w:r>
+            <w:proofErr w:type="gramStart"/>
+            <w:r>
+              <w:rPr>
+                <w:rFonts w:eastAsia="Arial" w:cstheme="minorHAnsi"/>
+                <w:lang w:val="en-AU"/>
+              </w:rPr>
+              <w:t>2 ,</w:t>
+            </w:r>
+            <w:proofErr w:type="gramEnd"/>
+            <w:r>
+              <w:rPr>
+                <w:rFonts w:eastAsia="Arial" w:cstheme="minorHAnsi"/>
+                <w:lang w:val="en-AU"/>
+              </w:rPr>
+              <w:t xml:space="preserve"> slotD-3 ..)</w:t>
             </w:r>
           </w:p>
         </w:tc>
@@ -24708,7 +25420,25 @@
           <w:color w:val="000000"/>
           <w:lang w:bidi="ar-SA"/>
         </w:rPr>
-        <w:t xml:space="preserve"> select the right MAC ID of their watch to complete the connection. If the user is not sure of the MAC ID, then the watch can be reset when one of the MAC IDs from the list will be removed. Once the watch comes of reset, its MAC ID will be displayed. </w:t>
+        <w:t xml:space="preserve"> select the right MAC ID of their watch to complete the connection. If the user is not sure of the MAC ID, then the watch can be reset when one of the </w:t>
+      </w:r>
+      <w:proofErr w:type="gramStart"/>
+      <w:r>
+        <w:rPr>
+          <w:rFonts w:cstheme="minorHAnsi"/>
+          <w:color w:val="000000"/>
+          <w:lang w:bidi="ar-SA"/>
+        </w:rPr>
+        <w:t>MAC</w:t>
+      </w:r>
+      <w:proofErr w:type="gramEnd"/>
+      <w:r>
+        <w:rPr>
+          <w:rFonts w:cstheme="minorHAnsi"/>
+          <w:color w:val="000000"/>
+          <w:lang w:bidi="ar-SA"/>
+        </w:rPr>
+        <w:t xml:space="preserve"> IDs from the list will be removed. Once the watch comes of reset, its MAC ID will be displayed. </w:t>
       </w:r>
       <w:r>
         <w:t xml:space="preserve">The user can see the MAC ID of the Watch from LCD Display, by going to </w:t>
@@ -24913,16 +25643,26 @@
           <w:color w:val="000000"/>
           <w:lang w:val="en-US" w:bidi="ar-SA"/>
         </w:rPr>
-        <w:t>Application W</w:t>
-      </w:r>
+        <w:t xml:space="preserve">Application </w:t>
+      </w:r>
+      <w:proofErr w:type="spellStart"/>
       <w:r>
         <w:rPr>
           <w:rFonts w:asciiTheme="minorHAnsi" w:eastAsiaTheme="minorEastAsia" w:hAnsiTheme="minorHAnsi" w:cstheme="minorHAnsi"/>
           <w:color w:val="000000"/>
           <w:lang w:val="en-US" w:bidi="ar-SA"/>
         </w:rPr>
+        <w:t>W</w:t>
+      </w:r>
+      <w:r>
+        <w:rPr>
+          <w:rFonts w:asciiTheme="minorHAnsi" w:eastAsiaTheme="minorEastAsia" w:hAnsiTheme="minorHAnsi" w:cstheme="minorHAnsi"/>
+          <w:color w:val="000000"/>
+          <w:lang w:val="en-US" w:bidi="ar-SA"/>
+        </w:rPr>
         <w:t>avetool</w:t>
       </w:r>
+      <w:proofErr w:type="spellEnd"/>
       <w:r>
         <w:rPr>
           <w:rFonts w:asciiTheme="minorHAnsi" w:eastAsiaTheme="minorEastAsia" w:hAnsiTheme="minorHAnsi" w:cstheme="minorHAnsi"/>
@@ -25552,7 +26292,29 @@
                 <w:sz w:val="22"/>
                 <w:szCs w:val="22"/>
               </w:rPr>
-              <w:t>(hrs)</w:t>
+              <w:t>(</w:t>
+            </w:r>
+            <w:proofErr w:type="spellStart"/>
+            <w:r>
+              <w:rPr>
+                <w:rFonts w:asciiTheme="minorHAnsi" w:hAnsiTheme="minorHAnsi" w:cstheme="minorHAnsi"/>
+                <w:b/>
+                <w:bCs/>
+                <w:sz w:val="22"/>
+                <w:szCs w:val="22"/>
+              </w:rPr>
+              <w:t>hrs</w:t>
+            </w:r>
+            <w:proofErr w:type="spellEnd"/>
+            <w:r>
+              <w:rPr>
+                <w:rFonts w:asciiTheme="minorHAnsi" w:hAnsiTheme="minorHAnsi" w:cstheme="minorHAnsi"/>
+                <w:b/>
+                <w:bCs/>
+                <w:sz w:val="22"/>
+                <w:szCs w:val="22"/>
+              </w:rPr>
+              <w:t>)</w:t>
             </w:r>
           </w:p>
         </w:tc>
@@ -25911,7 +26673,25 @@
                 <w:sz w:val="22"/>
                 <w:szCs w:val="22"/>
               </w:rPr>
-              <w:t>00Hz from Slot F,G,H,I - 2 Channel Data</w:t>
+              <w:t xml:space="preserve">00Hz from Slot </w:t>
+            </w:r>
+            <w:proofErr w:type="gramStart"/>
+            <w:r>
+              <w:rPr>
+                <w:rFonts w:asciiTheme="minorHAnsi" w:hAnsiTheme="minorHAnsi" w:cstheme="minorHAnsi"/>
+                <w:sz w:val="22"/>
+                <w:szCs w:val="22"/>
+              </w:rPr>
+              <w:t>F,G</w:t>
+            </w:r>
+            <w:proofErr w:type="gramEnd"/>
+            <w:r>
+              <w:rPr>
+                <w:rFonts w:asciiTheme="minorHAnsi" w:hAnsiTheme="minorHAnsi" w:cstheme="minorHAnsi"/>
+                <w:sz w:val="22"/>
+                <w:szCs w:val="22"/>
+              </w:rPr>
+              <w:t>,H,I - 2 Channel Data</w:t>
             </w:r>
             <w:r>
               <w:rPr>
@@ -26298,7 +27078,25 @@
           <w:color w:val="000000"/>
           <w:lang w:bidi="ar-SA"/>
         </w:rPr>
-        <w:t>. This is irrespective of the space left on the NAND Flash. In case of Low touch, this limit includes the configuration file also, i.e 6</w:t>
+        <w:t xml:space="preserve">. This is irrespective of the space left on the NAND Flash. In case of Low touch, this limit includes the configuration file also, </w:t>
+      </w:r>
+      <w:proofErr w:type="spellStart"/>
+      <w:r>
+        <w:rPr>
+          <w:rFonts w:cstheme="minorHAnsi"/>
+          <w:color w:val="000000"/>
+          <w:lang w:bidi="ar-SA"/>
+        </w:rPr>
+        <w:t>i.e</w:t>
+      </w:r>
+      <w:proofErr w:type="spellEnd"/>
+      <w:r>
+        <w:rPr>
+          <w:rFonts w:cstheme="minorHAnsi"/>
+          <w:color w:val="000000"/>
+          <w:lang w:bidi="ar-SA"/>
+        </w:rPr>
+        <w:t xml:space="preserve"> 6</w:t>
       </w:r>
       <w:r>
         <w:rPr>
@@ -26487,7 +27285,25 @@
           <w:color w:val="000000"/>
           <w:lang w:val="en-US" w:bidi="ar-SA"/>
         </w:rPr>
-        <w:t>A single log file on the NAND Flash cannot be removed. Instead the NAND Flash can be formatted to remove all log files on it.</w:t>
+        <w:t xml:space="preserve">A single log file on the NAND Flash cannot be removed. </w:t>
+      </w:r>
+      <w:proofErr w:type="gramStart"/>
+      <w:r>
+        <w:rPr>
+          <w:rFonts w:asciiTheme="minorHAnsi" w:eastAsiaTheme="minorEastAsia" w:hAnsiTheme="minorHAnsi" w:cstheme="minorHAnsi"/>
+          <w:color w:val="000000"/>
+          <w:lang w:val="en-US" w:bidi="ar-SA"/>
+        </w:rPr>
+        <w:t>Instead</w:t>
+      </w:r>
+      <w:proofErr w:type="gramEnd"/>
+      <w:r>
+        <w:rPr>
+          <w:rFonts w:asciiTheme="minorHAnsi" w:eastAsiaTheme="minorEastAsia" w:hAnsiTheme="minorHAnsi" w:cstheme="minorHAnsi"/>
+          <w:color w:val="000000"/>
+          <w:lang w:val="en-US" w:bidi="ar-SA"/>
+        </w:rPr>
+        <w:t xml:space="preserve"> the NAND Flash can be formatted to remove all log files on it.</w:t>
       </w:r>
     </w:p>
     <w:p>
@@ -27854,22 +28670,42 @@
       <w:spacing w:before="180"/>
       <w:jc w:val="right"/>
     </w:pPr>
-    <w:fldSimple w:instr=" DOCPROPERTY  Title  \* MERGEFORMAT ">
-      <w:r>
-        <w:t>ADI VSM Watch Firmware</w:t>
-      </w:r>
-    </w:fldSimple>
+    <w:r>
+      <w:fldChar w:fldCharType="begin"/>
+    </w:r>
+    <w:r>
+      <w:instrText xml:space="preserve"> DOCPROPERTY  Title  \* MERGEFORMAT </w:instrText>
+    </w:r>
+    <w:r>
+      <w:fldChar w:fldCharType="separate"/>
+    </w:r>
+    <w:r>
+      <w:t>ADI VSM Watch Firmware</w:t>
+    </w:r>
+    <w:r>
+      <w:fldChar w:fldCharType="end"/>
+    </w:r>
     <w:r>
       <w:t xml:space="preserve"> </w:t>
     </w:r>
     <w:r>
       <w:t xml:space="preserve">Revision </w:t>
     </w:r>
-    <w:fldSimple w:instr=" DOCPROPERTY  &quot;Revision number&quot;  \* MERGEFORMAT ">
-      <w:r>
-        <w:t>1.1</w:t>
-      </w:r>
-    </w:fldSimple>
+    <w:r>
+      <w:fldChar w:fldCharType="begin"/>
+    </w:r>
+    <w:r>
+      <w:instrText xml:space="preserve"> DOCPROPERTY  "Revision number"  \* MERGEFORMAT </w:instrText>
+    </w:r>
+    <w:r>
+      <w:fldChar w:fldCharType="separate"/>
+    </w:r>
+    <w:r>
+      <w:t>1.1</w:t>
+    </w:r>
+    <w:r>
+      <w:fldChar w:fldCharType="end"/>
+    </w:r>
   </w:p>
 </w:hdr>
 </file>
@@ -41026,12 +41862,6 @@
 </file>
 
 <file path=customXml/item1.xml><?xml version="1.0" encoding="utf-8"?>
-<p:properties xmlns:p="http://schemas.microsoft.com/office/2006/metadata/properties" xmlns:xsi="http://www.w3.org/2001/XMLSchema-instance" xmlns:pc="http://schemas.microsoft.com/office/infopath/2007/PartnerControls">
-  <documentManagement/>
-</p:properties>
-</file>
-
-<file path=customXml/item2.xml><?xml version="1.0" encoding="utf-8"?>
 <ct:contentTypeSchema xmlns:ct="http://schemas.microsoft.com/office/2006/metadata/contentType" xmlns:ma="http://schemas.microsoft.com/office/2006/metadata/properties/metaAttributes" ct:_="" ma:_="" ma:contentTypeName="Document" ma:contentTypeID="0x010100CE7550BDFDF36D42BF7C1DE7945601B5" ma:contentTypeVersion="12" ma:contentTypeDescription="Create a new document." ma:contentTypeScope="" ma:versionID="f8bdd0e187eba33be5b5af4d7a3b79e0">
   <xsd:schema xmlns:xsd="http://www.w3.org/2001/XMLSchema" xmlns:xs="http://www.w3.org/2001/XMLSchema" xmlns:p="http://schemas.microsoft.com/office/2006/metadata/properties" xmlns:ns3="d5f4aa3c-8f11-4294-8203-8008f96e1ce9" xmlns:ns4="301cc601-2b64-4a10-a523-4bdd349dfccb" targetNamespace="http://schemas.microsoft.com/office/2006/metadata/properties" ma:root="true" ma:fieldsID="ab189cb6512482d22e6102dee916e88d" ns3:_="" ns4:_="">
     <xsd:import namespace="d5f4aa3c-8f11-4294-8203-8008f96e1ce9"/>
@@ -41248,11 +42078,13 @@
 </ct:contentTypeSchema>
 </file>
 
-<file path=customXml/item3.xml><?xml version="1.0" encoding="utf-8"?>
-<b:Sources xmlns:b="http://schemas.openxmlformats.org/officeDocument/2006/bibliography" xmlns="http://schemas.openxmlformats.org/officeDocument/2006/bibliography" SelectedStyle="\APASixthEditionOfficeOnline.xsl" StyleName="APA" Version="6"/>
+<file path=customXml/item2.xml><?xml version="1.0" encoding="utf-8"?>
+<p:properties xmlns:p="http://schemas.microsoft.com/office/2006/metadata/properties" xmlns:xsi="http://www.w3.org/2001/XMLSchema-instance" xmlns:pc="http://schemas.microsoft.com/office/infopath/2007/PartnerControls">
+  <documentManagement/>
+</p:properties>
 </file>
 
-<file path=customXml/item4.xml><?xml version="1.0" encoding="utf-8"?>
+<file path=customXml/item3.xml><?xml version="1.0" encoding="utf-8"?>
 <?mso-contentType ?>
 <FormTemplates xmlns="http://schemas.microsoft.com/sharepoint/v3/contenttype/forms">
   <Display>DocumentLibraryForm</Display>
@@ -41261,16 +42093,11 @@
 </FormTemplates>
 </file>
 
-<file path=customXml/itemProps1.xml><?xml version="1.0" encoding="utf-8"?>
-<ds:datastoreItem xmlns:ds="http://schemas.openxmlformats.org/officeDocument/2006/customXml" ds:itemID="{3D7E4835-B9D3-441E-91C1-63059C57207A}">
-  <ds:schemaRefs>
-    <ds:schemaRef ds:uri="http://schemas.microsoft.com/office/2006/metadata/properties"/>
-    <ds:schemaRef ds:uri="http://schemas.microsoft.com/office/infopath/2007/PartnerControls"/>
-  </ds:schemaRefs>
-</ds:datastoreItem>
+<file path=customXml/item4.xml><?xml version="1.0" encoding="utf-8"?>
+<b:Sources xmlns:b="http://schemas.openxmlformats.org/officeDocument/2006/bibliography" xmlns="http://schemas.openxmlformats.org/officeDocument/2006/bibliography" SelectedStyle="\APASixthEditionOfficeOnline.xsl" StyleName="APA" Version="6"/>
 </file>
 
-<file path=customXml/itemProps2.xml><?xml version="1.0" encoding="utf-8"?>
+<file path=customXml/itemProps1.xml><?xml version="1.0" encoding="utf-8"?>
 <ds:datastoreItem xmlns:ds="http://schemas.openxmlformats.org/officeDocument/2006/customXml" ds:itemID="{2EB09245-B8E6-4B0C-AE17-3E1EFD8A46E0}">
   <ds:schemaRefs>
     <ds:schemaRef ds:uri="http://schemas.microsoft.com/office/2006/metadata/contentType"/>
@@ -41289,18 +42116,27 @@
 </ds:datastoreItem>
 </file>
 
+<file path=customXml/itemProps2.xml><?xml version="1.0" encoding="utf-8"?>
+<ds:datastoreItem xmlns:ds="http://schemas.openxmlformats.org/officeDocument/2006/customXml" ds:itemID="{3D7E4835-B9D3-441E-91C1-63059C57207A}">
+  <ds:schemaRefs>
+    <ds:schemaRef ds:uri="http://schemas.microsoft.com/office/2006/metadata/properties"/>
+    <ds:schemaRef ds:uri="http://schemas.microsoft.com/office/infopath/2007/PartnerControls"/>
+  </ds:schemaRefs>
+</ds:datastoreItem>
+</file>
+
 <file path=customXml/itemProps3.xml><?xml version="1.0" encoding="utf-8"?>
+<ds:datastoreItem xmlns:ds="http://schemas.openxmlformats.org/officeDocument/2006/customXml" ds:itemID="{F57CA1A0-E75B-4BA9-9EB3-329CA395E84D}">
+  <ds:schemaRefs>
+    <ds:schemaRef ds:uri="http://schemas.microsoft.com/sharepoint/v3/contenttype/forms"/>
+  </ds:schemaRefs>
+</ds:datastoreItem>
+</file>
+
+<file path=customXml/itemProps4.xml><?xml version="1.0" encoding="utf-8"?>
 <ds:datastoreItem xmlns:ds="http://schemas.openxmlformats.org/officeDocument/2006/customXml" ds:itemID="{865D25E5-6D06-4A88-93F6-EE59CDC2D3EF}">
   <ds:schemaRefs>
     <ds:schemaRef ds:uri="http://schemas.openxmlformats.org/officeDocument/2006/bibliography"/>
   </ds:schemaRefs>
 </ds:datastoreItem>
-</file>
-
-<file path=customXml/itemProps4.xml><?xml version="1.0" encoding="utf-8"?>
-<ds:datastoreItem xmlns:ds="http://schemas.openxmlformats.org/officeDocument/2006/customXml" ds:itemID="{F57CA1A0-E75B-4BA9-9EB3-329CA395E84D}">
-  <ds:schemaRefs>
-    <ds:schemaRef ds:uri="http://schemas.microsoft.com/sharepoint/v3/contenttype/forms"/>
-  </ds:schemaRefs>
-</ds:datastoreItem>
 </file>
</xml_diff>